<commit_message>
Update documents. Add zadaniye and titul.
</commit_message>
<xml_diff>
--- a/docs/zadaniye.docx
+++ b/docs/zadaniye.docx
@@ -5,44 +5,58 @@
   <w:body>
     <w:p>
       <w:pPr>
-        <w:pStyle w:val="Title"/>
-        <w:rPr>
-          <w:caps/>
+        <w:pStyle w:val="Normal"/>
+        <w:tabs>
+          <w:tab w:val="left" w:pos="6237" w:leader="none"/>
+        </w:tabs>
+        <w:spacing w:lineRule="auto" w:line="360" w:before="0" w:after="0"/>
+        <w:jc w:val="center"/>
+        <w:rPr/>
+      </w:pPr>
+      <w:r>
+        <w:rPr>
+          <w:b/>
+          <w:sz w:val="26"/>
+          <w:szCs w:val="26"/>
+        </w:rPr>
+        <w:t>Ministry of Education and Science of the Russian Federation</w:t>
+      </w:r>
+    </w:p>
+    <w:p>
+      <w:pPr>
+        <w:pStyle w:val="Normal"/>
+        <w:tabs>
+          <w:tab w:val="left" w:pos="6237" w:leader="none"/>
+        </w:tabs>
+        <w:spacing w:before="0" w:after="0"/>
+        <w:jc w:val="center"/>
+        <w:rPr>
+          <w:rFonts w:ascii="Times New Roman" w:hAnsi="Times New Roman"/>
+          <w:b/>
+          <w:b/>
           <w:sz w:val="16"/>
           <w:szCs w:val="16"/>
         </w:rPr>
       </w:pPr>
       <w:r>
         <w:rPr>
-          <w:rFonts w:ascii="Times New Roman" w:hAnsi="Times New Roman"/>
-          <w:b/>
-          <w:szCs w:val="26"/>
-        </w:rPr>
-        <w:t>Министерство образования и науки Российской Федерации</w:t>
-      </w:r>
-    </w:p>
-    <w:p>
-      <w:pPr>
-        <w:pStyle w:val="Subtitle"/>
-        <w:rPr>
-          <w:szCs w:val="26"/>
-        </w:rPr>
-      </w:pPr>
-      <w:r>
-        <w:rPr>
-          <w:rFonts w:ascii="Times New Roman" w:hAnsi="Times New Roman"/>
-          <w:caps/>
+          <w:b/>
           <w:sz w:val="16"/>
           <w:szCs w:val="16"/>
         </w:rPr>
-        <w:t xml:space="preserve">федеральное государственное автономное образовательное учреждение высшего образования </w:t>
-      </w:r>
-    </w:p>
-    <w:p>
-      <w:pPr>
-        <w:pStyle w:val="Normal"/>
+        <w:t>THE FEDERAL STATE AUTONOMOUS EDUCATIONAL INSTITUTION OF HIGHER EDUCATION</w:t>
+      </w:r>
+    </w:p>
+    <w:p>
+      <w:pPr>
+        <w:pStyle w:val="Normal"/>
+        <w:tabs>
+          <w:tab w:val="left" w:pos="6237" w:leader="none"/>
+        </w:tabs>
+        <w:spacing w:before="0" w:after="0"/>
         <w:jc w:val="center"/>
         <w:rPr>
+          <w:rFonts w:ascii="Times New Roman" w:hAnsi="Times New Roman"/>
           <w:b/>
           <w:b/>
           <w:sz w:val="26"/>
@@ -51,80 +65,31 @@
       </w:pPr>
       <w:r>
         <w:rPr>
-          <w:rFonts w:ascii="Times New Roman" w:hAnsi="Times New Roman"/>
           <w:b/>
           <w:sz w:val="26"/>
           <w:szCs w:val="26"/>
         </w:rPr>
-        <w:t>“</w:t>
-      </w:r>
-      <w:r>
+        <w:t>"SAINT-PETERSBURG NATIONAL RESEARCH UNIVERSITY OF INFORMATION TECHNOLOGIES, MECHANICS AND OPTICS"</w:t>
+      </w:r>
+    </w:p>
+    <w:p>
+      <w:pPr>
+        <w:pStyle w:val="Normal"/>
+        <w:tabs>
+          <w:tab w:val="left" w:pos="6237" w:leader="none"/>
+        </w:tabs>
+        <w:spacing w:before="0" w:after="0"/>
+        <w:jc w:val="center"/>
         <w:rPr>
           <w:rFonts w:ascii="Times New Roman" w:hAnsi="Times New Roman"/>
+          <w:b/>
           <w:b/>
           <w:sz w:val="26"/>
           <w:szCs w:val="26"/>
         </w:rPr>
-        <w:t xml:space="preserve">САНКТ-ПЕТЕРБУРГСКИЙ НАЦИОНАЛЬНЫЙ ИССЛЕДОВАТЕЛЬСКИЙ </w:t>
-      </w:r>
-    </w:p>
-    <w:p>
-      <w:pPr>
-        <w:pStyle w:val="Normal"/>
-        <w:jc w:val="center"/>
-        <w:rPr>
-          <w:b/>
-          <w:b/>
-          <w:sz w:val="26"/>
-          <w:szCs w:val="26"/>
-        </w:rPr>
-      </w:pPr>
-      <w:r>
-        <w:rPr>
-          <w:rFonts w:ascii="Times New Roman" w:hAnsi="Times New Roman"/>
-          <w:b/>
-          <w:sz w:val="26"/>
-          <w:szCs w:val="26"/>
-        </w:rPr>
-        <w:t xml:space="preserve">УНИВЕРСИТЕТ ИНФОРМАЦИОННЫХ ТЕХНОЛОГИЙ, </w:t>
-      </w:r>
-    </w:p>
-    <w:p>
-      <w:pPr>
-        <w:pStyle w:val="Normal"/>
-        <w:jc w:val="center"/>
-        <w:rPr>
-          <w:b/>
-          <w:b/>
-          <w:sz w:val="26"/>
-          <w:szCs w:val="26"/>
-        </w:rPr>
-      </w:pPr>
-      <w:r>
-        <w:rPr>
-          <w:rFonts w:ascii="Times New Roman" w:hAnsi="Times New Roman"/>
-          <w:b/>
-          <w:sz w:val="26"/>
-          <w:szCs w:val="26"/>
-        </w:rPr>
-        <w:t>МЕХАНИКИ И ОПТИКИ”</w:t>
-      </w:r>
-    </w:p>
-    <w:p>
-      <w:pPr>
-        <w:pStyle w:val="Normal"/>
-        <w:jc w:val="center"/>
-        <w:rPr>
-          <w:rFonts w:ascii="Times New Roman" w:hAnsi="Times New Roman"/>
-          <w:b/>
-          <w:b/>
-          <w:sz w:val="26"/>
-          <w:szCs w:val="26"/>
-        </w:rPr>
-      </w:pPr>
-      <w:r>
-        <w:rPr>
-          <w:rFonts w:ascii="Times New Roman" w:hAnsi="Times New Roman"/>
+      </w:pPr>
+      <w:r>
+        <w:rPr>
           <w:b/>
           <w:sz w:val="26"/>
           <w:szCs w:val="26"/>
@@ -140,16 +105,14 @@
         <w:spacing w:lineRule="auto" w:line="360"/>
         <w:ind w:firstLine="6480"/>
         <w:jc w:val="both"/>
-        <w:rPr>
-          <w:rFonts w:ascii="Times New Roman" w:hAnsi="Times New Roman"/>
-        </w:rPr>
-      </w:pPr>
-      <w:r>
-        <w:rPr>
-          <w:rFonts w:ascii="Times New Roman" w:hAnsi="Times New Roman"/>
-          <w:b/>
-        </w:rPr>
-        <w:t>УТВЕРЖДАЮ</w:t>
+        <w:rPr/>
+      </w:pPr>
+      <w:r>
+        <w:rPr>
+          <w:b/>
+          <w:lang w:val="en-US"/>
+        </w:rPr>
+        <w:t>APPROVED BY</w:t>
       </w:r>
     </w:p>
     <w:p>
@@ -161,15 +124,13 @@
         <w:spacing w:lineRule="auto" w:line="360"/>
         <w:ind w:firstLine="5579"/>
         <w:jc w:val="both"/>
-        <w:rPr>
-          <w:rFonts w:ascii="Times New Roman" w:hAnsi="Times New Roman"/>
-        </w:rPr>
-      </w:pPr>
-      <w:r>
-        <w:rPr>
-          <w:rFonts w:ascii="Times New Roman" w:hAnsi="Times New Roman"/>
-        </w:rPr>
-        <w:t>Зав. кафедрой___________________</w:t>
+        <w:rPr/>
+      </w:pPr>
+      <w:r>
+        <w:rPr>
+          <w:lang w:val="en-US"/>
+        </w:rPr>
+        <w:t>Head of the Department_____________</w:t>
       </w:r>
     </w:p>
     <w:p>
@@ -177,15 +138,13 @@
         <w:pStyle w:val="Normal"/>
         <w:ind w:firstLine="5579"/>
         <w:jc w:val="both"/>
-        <w:rPr>
-          <w:sz w:val="16"/>
-        </w:rPr>
-      </w:pPr>
-      <w:r>
-        <w:rPr>
-          <w:rFonts w:ascii="Times New Roman" w:hAnsi="Times New Roman"/>
-        </w:rPr>
-        <w:t>_______________________________</w:t>
+        <w:rPr/>
+      </w:pPr>
+      <w:r>
+        <w:rPr>
+          <w:lang w:val="en-US"/>
+        </w:rPr>
+        <w:t>_______________________ ________</w:t>
       </w:r>
     </w:p>
     <w:p>
@@ -195,13 +154,1899 @@
           <w:tab w:val="left" w:pos="4536" w:leader="none"/>
         </w:tabs>
         <w:ind w:firstLine="5580"/>
+        <w:rPr/>
+      </w:pPr>
+      <w:r>
         <w:rPr>
           <w:sz w:val="16"/>
-        </w:rPr>
-      </w:pPr>
-      <w:r>
+          <w:lang w:val="en-US"/>
+        </w:rPr>
+        <w:tab/>
+        <w:tab/>
+        <w:t>(Full name)</w:t>
+        <w:tab/>
+        <w:tab/>
+        <w:t>(signature)</w:t>
+      </w:r>
+    </w:p>
+    <w:p>
+      <w:pPr>
+        <w:pStyle w:val="Normal"/>
+        <w:tabs>
+          <w:tab w:val="left" w:pos="4536" w:leader="none"/>
+        </w:tabs>
+        <w:ind w:firstLine="5580"/>
+        <w:rPr>
+          <w:sz w:val="16"/>
+          <w:lang w:val="en-US"/>
+        </w:rPr>
+      </w:pPr>
+      <w:r>
+        <w:rPr>
+          <w:sz w:val="16"/>
+          <w:lang w:val="en-US"/>
+        </w:rPr>
+      </w:r>
+    </w:p>
+    <w:p>
+      <w:pPr>
+        <w:pStyle w:val="Normal"/>
+        <w:spacing w:lineRule="auto" w:line="360"/>
+        <w:ind w:firstLine="5579"/>
+        <w:jc w:val="both"/>
+        <w:rPr/>
+      </w:pPr>
+      <w:r>
+        <w:rPr>
+          <w:lang w:val="en-US"/>
+        </w:rPr>
+        <w:t>«____» «_______________» 20___ .</w:t>
+      </w:r>
+    </w:p>
+    <w:p>
+      <w:pPr>
+        <w:pStyle w:val="Normal"/>
+        <w:ind w:firstLine="5580"/>
+        <w:jc w:val="both"/>
+        <w:rPr>
+          <w:lang w:val="en-US"/>
+        </w:rPr>
+      </w:pPr>
+      <w:r>
+        <w:rPr>
+          <w:lang w:val="en-US"/>
+        </w:rPr>
+      </w:r>
+    </w:p>
+    <w:p>
+      <w:pPr>
+        <w:pStyle w:val="Normal"/>
+        <w:ind w:firstLine="5580"/>
+        <w:jc w:val="both"/>
+        <w:rPr>
+          <w:lang w:val="en-US"/>
+        </w:rPr>
+      </w:pPr>
+      <w:r>
+        <w:rPr>
+          <w:lang w:val="en-US"/>
+        </w:rPr>
+      </w:r>
+    </w:p>
+    <w:p>
+      <w:pPr>
+        <w:pStyle w:val="Normal"/>
+        <w:jc w:val="center"/>
+        <w:rPr/>
+      </w:pPr>
+      <w:r>
+        <w:rPr>
+          <w:b/>
+          <w:spacing w:val="60"/>
+          <w:sz w:val="32"/>
+          <w:lang w:val="en-US"/>
+        </w:rPr>
+        <w:t>THESIS ASSIGNMENT</w:t>
+      </w:r>
+    </w:p>
+    <w:p>
+      <w:pPr>
+        <w:pStyle w:val="Normal"/>
+        <w:jc w:val="center"/>
+        <w:rPr>
+          <w:b/>
+          <w:b/>
+          <w:sz w:val="26"/>
+          <w:szCs w:val="26"/>
+          <w:lang w:val="en-US"/>
+        </w:rPr>
+      </w:pPr>
+      <w:r>
+        <w:rPr>
+          <w:b/>
+          <w:sz w:val="26"/>
+          <w:szCs w:val="26"/>
+          <w:lang w:val="en-US"/>
+        </w:rPr>
+      </w:r>
+    </w:p>
+    <w:p>
+      <w:pPr>
+        <w:pStyle w:val="Normal"/>
+        <w:jc w:val="center"/>
+        <w:rPr>
+          <w:b/>
+          <w:b/>
+          <w:sz w:val="26"/>
+          <w:szCs w:val="26"/>
+          <w:lang w:val="en-US"/>
+        </w:rPr>
+      </w:pPr>
+      <w:r>
+        <w:rPr>
+          <w:b/>
+          <w:sz w:val="26"/>
+          <w:szCs w:val="26"/>
+          <w:lang w:val="en-US"/>
+        </w:rPr>
+      </w:r>
+    </w:p>
+    <w:p>
+      <w:pPr>
+        <w:pStyle w:val="Normal"/>
+        <w:tabs>
+          <w:tab w:val="left" w:pos="6237" w:leader="none"/>
+        </w:tabs>
+        <w:spacing w:lineRule="auto" w:line="360" w:before="0" w:after="0"/>
         <w:rPr>
           <w:rFonts w:ascii="Times New Roman" w:hAnsi="Times New Roman"/>
+        </w:rPr>
+      </w:pPr>
+      <w:r>
+        <w:rPr>
+          <w:b/>
+          <w:lang w:val="en-US"/>
+        </w:rPr>
+        <w:t>Student</w:t>
+      </w:r>
+      <w:r>
+        <w:rPr>
+          <w:u w:val="single"/>
+          <w:lang w:val="en-US"/>
+        </w:rPr>
+        <w:t xml:space="preserve">   </w:t>
+      </w:r>
+      <w:r>
+        <w:rPr>
+          <w:i/>
+          <w:iCs/>
+          <w:u w:val="single"/>
+          <w:lang w:val="en-US"/>
+        </w:rPr>
+        <w:t xml:space="preserve">Artem Yushkovskiy      </w:t>
+      </w:r>
+      <w:r>
+        <w:rPr>
+          <w:lang w:val="en-US"/>
+        </w:rPr>
+        <w:t xml:space="preserve">  </w:t>
+      </w:r>
+      <w:r>
+        <w:rPr>
+          <w:b/>
+          <w:lang w:val="en-US"/>
+        </w:rPr>
+        <w:t>Study group</w:t>
+      </w:r>
+      <w:r>
+        <w:rPr>
+          <w:u w:val="single"/>
+          <w:lang w:val="en-US"/>
+        </w:rPr>
+        <w:t xml:space="preserve">  </w:t>
+      </w:r>
+      <w:r>
+        <w:rPr>
+          <w:i/>
+          <w:iCs/>
+          <w:u w:val="single"/>
+          <w:lang w:val="en-US"/>
+        </w:rPr>
+        <w:t xml:space="preserve">N4249c     </w:t>
+      </w:r>
+      <w:r>
+        <w:rPr>
+          <w:lang w:val="en-US"/>
+        </w:rPr>
+        <w:t xml:space="preserve">   </w:t>
+      </w:r>
+      <w:r>
+        <w:rPr>
+          <w:b/>
+          <w:lang w:val="en-US"/>
+        </w:rPr>
+        <w:t>Department</w:t>
+      </w:r>
+      <w:r>
+        <w:rPr>
+          <w:u w:val="single"/>
+          <w:lang w:val="en-US"/>
+        </w:rPr>
+        <w:t xml:space="preserve"> </w:t>
+      </w:r>
+      <w:r>
+        <w:rPr>
+          <w:i/>
+          <w:iCs/>
+          <w:u w:val="single"/>
+          <w:lang w:val="en-US"/>
+        </w:rPr>
+        <w:t xml:space="preserve">PBKS    </w:t>
+      </w:r>
+      <w:r>
+        <w:rPr>
+          <w:lang w:val="en-US"/>
+        </w:rPr>
+        <w:t xml:space="preserve">   </w:t>
+      </w:r>
+      <w:r>
+        <w:rPr>
+          <w:b/>
+          <w:lang w:val="en-US"/>
+        </w:rPr>
+        <w:t>Faculty</w:t>
+      </w:r>
+      <w:r>
+        <w:rPr>
+          <w:u w:val="single"/>
+          <w:lang w:val="en-US"/>
+        </w:rPr>
+        <w:t xml:space="preserve"> </w:t>
+      </w:r>
+      <w:r>
+        <w:rPr>
+          <w:i/>
+          <w:iCs/>
+          <w:u w:val="single"/>
+          <w:lang w:val="en-US"/>
+        </w:rPr>
+        <w:t xml:space="preserve">SIT    </w:t>
+      </w:r>
+    </w:p>
+    <w:p>
+      <w:pPr>
+        <w:pStyle w:val="Normal"/>
+        <w:spacing w:lineRule="auto" w:line="360"/>
+        <w:jc w:val="both"/>
+        <w:rPr/>
+      </w:pPr>
+      <w:r>
+        <w:rPr>
+          <w:b/>
+          <w:lang w:val="en-US"/>
+        </w:rPr>
+        <w:t xml:space="preserve">Supervisor at ITMO University  </w:t>
+      </w:r>
+      <w:r>
+        <w:rPr>
+          <w:b/>
+          <w:u w:val="single"/>
+          <w:lang w:val="en-US"/>
+        </w:rPr>
+        <w:t xml:space="preserve"> </w:t>
+      </w:r>
+      <w:r>
+        <w:rPr>
+          <w:rFonts w:ascii="Times New Roman;serif" w:hAnsi="Times New Roman;serif"/>
+          <w:i/>
+          <w:u w:val="single"/>
+          <w:lang w:val="en-US"/>
+        </w:rPr>
+        <w:t>Docent Igor I. Komarov, Candidate of Physic</w:t>
+      </w:r>
+      <w:r>
+        <w:rPr>
+          <w:rFonts w:ascii="Times New Roman;serif" w:hAnsi="Times New Roman;serif"/>
+          <w:i/>
+          <w:u w:val="single"/>
+          <w:lang w:val="en-US"/>
+        </w:rPr>
+        <w:t>o-</w:t>
+      </w:r>
+      <w:r>
+        <w:rPr>
+          <w:rFonts w:ascii="Times New Roman;serif" w:hAnsi="Times New Roman;serif"/>
+          <w:i/>
+          <w:u w:val="single"/>
+          <w:lang w:val="en-US"/>
+        </w:rPr>
+        <w:t xml:space="preserve">Mathematical </w:t>
+      </w:r>
+      <w:r>
+        <w:rPr>
+          <w:rFonts w:ascii="Times New Roman;serif" w:hAnsi="Times New Roman;serif"/>
+          <w:i/>
+          <w:u w:val="single"/>
+          <w:lang w:val="en-US"/>
+        </w:rPr>
+        <w:t>S</w:t>
+      </w:r>
+      <w:r>
+        <w:rPr>
+          <w:rFonts w:ascii="Times New Roman;serif" w:hAnsi="Times New Roman;serif"/>
+          <w:i/>
+          <w:u w:val="single"/>
+          <w:lang w:val="en-US"/>
+        </w:rPr>
+        <w:t xml:space="preserve">ciences, ITMO University </w:t>
+      </w:r>
+      <w:r>
+        <w:rPr>
+          <w:rFonts w:ascii="Times New Roman;serif" w:hAnsi="Times New Roman;serif"/>
+          <w:i/>
+          <w:u w:val="none"/>
+          <w:lang w:val="en-US"/>
+        </w:rPr>
+        <w:t>________</w:t>
+      </w:r>
+      <w:r>
+        <w:rPr>
+          <w:lang w:val="en-US"/>
+        </w:rPr>
+        <w:t>__________________________________________________</w:t>
+      </w:r>
+    </w:p>
+    <w:p>
+      <w:pPr>
+        <w:pStyle w:val="Normal"/>
+        <w:spacing w:lineRule="auto" w:line="360"/>
+        <w:jc w:val="both"/>
+        <w:rPr/>
+      </w:pPr>
+      <w:r>
+        <w:rPr>
+          <w:b/>
+          <w:lang w:val="en-US"/>
+        </w:rPr>
+        <w:t xml:space="preserve">Supervisor at Aalto University </w:t>
+      </w:r>
+      <w:r>
+        <w:rPr>
+          <w:b w:val="false"/>
+          <w:bCs w:val="false"/>
+          <w:u w:val="single"/>
+          <w:lang w:val="en-US"/>
+        </w:rPr>
+        <w:t xml:space="preserve"> </w:t>
+      </w:r>
+      <w:r>
+        <w:rPr>
+          <w:b w:val="false"/>
+          <w:bCs w:val="false"/>
+          <w:i/>
+          <w:iCs/>
+          <w:u w:val="single"/>
+          <w:lang w:val="en-US"/>
+        </w:rPr>
+        <w:t>Assoc. Professor Keijo Heljanko, Doctor of Science (Technology), Aalto University</w:t>
+      </w:r>
+      <w:r>
+        <w:rPr>
+          <w:b w:val="false"/>
+          <w:bCs w:val="false"/>
+          <w:i/>
+          <w:iCs/>
+          <w:u w:val="none"/>
+          <w:lang w:val="en-US"/>
+        </w:rPr>
+        <w:t>_______________________________________________________</w:t>
+      </w:r>
+    </w:p>
+    <w:p>
+      <w:pPr>
+        <w:pStyle w:val="Normal"/>
+        <w:jc w:val="both"/>
+        <w:rPr/>
+      </w:pPr>
+      <w:r>
+        <w:rPr>
+          <w:b/>
+          <w:lang w:val="en-US"/>
+        </w:rPr>
+        <w:t xml:space="preserve">1 Thesis title: </w:t>
+      </w:r>
+      <w:r>
+        <w:rPr>
+          <w:b/>
+          <w:u w:val="single"/>
+          <w:lang w:val="en-US"/>
+        </w:rPr>
+        <w:t xml:space="preserve"> </w:t>
+      </w:r>
+      <w:r>
+        <w:rPr>
+          <w:i/>
+          <w:iCs/>
+          <w:u w:val="single"/>
+          <w:lang w:val="en-US"/>
+        </w:rPr>
+        <w:t xml:space="preserve">Automated Analysis of Weak Memory Models </w:t>
+      </w:r>
+      <w:r>
+        <w:rPr>
+          <w:i/>
+          <w:iCs/>
+          <w:u w:val="none"/>
+          <w:lang w:val="en-US"/>
+        </w:rPr>
+        <w:t>_</w:t>
+      </w:r>
+      <w:r>
+        <w:rPr>
+          <w:lang w:val="en-US"/>
+        </w:rPr>
+        <w:t>_____________________________</w:t>
+      </w:r>
+    </w:p>
+    <w:p>
+      <w:pPr>
+        <w:pStyle w:val="Normal"/>
+        <w:rPr/>
+      </w:pPr>
+      <w:r>
+        <w:rPr>
+          <w:lang w:val="en-US"/>
+        </w:rPr>
+        <w:t>________________________________________________________________________________</w:t>
+      </w:r>
+    </w:p>
+    <w:p>
+      <w:pPr>
+        <w:pStyle w:val="Normal"/>
+        <w:rPr>
+          <w:lang w:val="en-US"/>
+        </w:rPr>
+      </w:pPr>
+      <w:r>
+        <w:rPr>
+          <w:lang w:val="en-US"/>
+        </w:rPr>
+      </w:r>
+    </w:p>
+    <w:p>
+      <w:pPr>
+        <w:pStyle w:val="Normal"/>
+        <w:spacing w:lineRule="auto" w:line="360"/>
+        <w:rPr/>
+      </w:pPr>
+      <w:r>
+        <w:rPr>
+          <w:b/>
+          <w:lang w:val="en-US"/>
+        </w:rPr>
+        <w:t>Major</w:t>
+      </w:r>
+      <w:r>
+        <w:rPr>
+          <w:lang w:val="en-US"/>
+        </w:rPr>
+        <w:t xml:space="preserve"> </w:t>
+      </w:r>
+      <w:r>
+        <w:rPr>
+          <w:u w:val="single"/>
+          <w:lang w:val="en-US"/>
+        </w:rPr>
+        <w:t xml:space="preserve"> </w:t>
+      </w:r>
+      <w:r>
+        <w:rPr>
+          <w:i/>
+          <w:iCs/>
+          <w:u w:val="single"/>
+          <w:lang w:val="en-US"/>
+        </w:rPr>
+        <w:t xml:space="preserve">10.04.01 — Information secutity </w:t>
+      </w:r>
+      <w:r>
+        <w:rPr>
+          <w:lang w:val="en-US"/>
+        </w:rPr>
+        <w:t>_______________________________________________</w:t>
+      </w:r>
+    </w:p>
+    <w:p>
+      <w:pPr>
+        <w:pStyle w:val="Normal"/>
+        <w:spacing w:lineRule="auto" w:line="360"/>
+        <w:rPr/>
+      </w:pPr>
+      <w:r>
+        <w:rPr>
+          <w:b/>
+          <w:lang w:val="en-US"/>
+        </w:rPr>
+        <w:t xml:space="preserve">Study programme </w:t>
+      </w:r>
+      <w:bookmarkStart w:id="0" w:name="_Hlk4996418721"/>
+      <w:r>
+        <w:rPr>
+          <w:lang w:val="en-US"/>
+        </w:rPr>
+        <w:t>_</w:t>
+      </w:r>
+      <w:r>
+        <w:rPr>
+          <w:i/>
+          <w:iCs/>
+          <w:u w:val="single"/>
+          <w:lang w:val="en-US"/>
+        </w:rPr>
+        <w:t xml:space="preserve">Information security of computer systems (double-degree programme) </w:t>
+      </w:r>
+      <w:r>
+        <w:rPr>
+          <w:i/>
+          <w:iCs/>
+          <w:u w:val="none"/>
+          <w:lang w:val="en-US"/>
+        </w:rPr>
+        <w:t>____</w:t>
+      </w:r>
+      <w:bookmarkEnd w:id="0"/>
+      <w:r>
+        <w:rPr>
+          <w:i/>
+          <w:iCs/>
+          <w:u w:val="none"/>
+          <w:lang w:val="en-US"/>
+        </w:rPr>
+        <w:t>__</w:t>
+      </w:r>
+    </w:p>
+    <w:p>
+      <w:pPr>
+        <w:pStyle w:val="Normal"/>
+        <w:spacing w:lineRule="auto" w:line="360"/>
+        <w:rPr/>
+      </w:pPr>
+      <w:r>
+        <w:rPr>
+          <w:rFonts w:eastAsia="Times New Roman" w:cs="Times New Roman"/>
+          <w:b/>
+          <w:bCs w:val="false"/>
+          <w:sz w:val="24"/>
+          <w:szCs w:val="24"/>
+          <w:lang w:val="en-US" w:eastAsia="ru-RU"/>
+        </w:rPr>
+        <w:t>Degree</w:t>
+      </w:r>
+      <w:r>
+        <w:rPr>
+          <w:b/>
+          <w:bCs w:val="false"/>
+          <w:lang w:val="en-US"/>
+        </w:rPr>
+        <w:t xml:space="preserve"> </w:t>
+      </w:r>
+      <w:r>
+        <w:rPr>
+          <w:b/>
+          <w:bCs w:val="false"/>
+          <w:u w:val="single"/>
+          <w:lang w:val="en-US"/>
+        </w:rPr>
+        <w:t xml:space="preserve"> </w:t>
+      </w:r>
+      <w:r>
+        <w:rPr>
+          <w:b w:val="false"/>
+          <w:bCs w:val="false"/>
+          <w:i/>
+          <w:iCs/>
+          <w:u w:val="single"/>
+          <w:lang w:val="en-US"/>
+        </w:rPr>
+        <w:t xml:space="preserve">Master of Science </w:t>
+      </w:r>
+      <w:r>
+        <w:rPr>
+          <w:b w:val="false"/>
+          <w:bCs w:val="false"/>
+          <w:i/>
+          <w:iCs/>
+          <w:u w:val="none"/>
+          <w:lang w:val="en-US"/>
+        </w:rPr>
+        <w:t>__</w:t>
+      </w:r>
+      <w:r>
+        <w:rPr>
+          <w:b w:val="false"/>
+          <w:bCs w:val="false"/>
+          <w:lang w:val="en-US"/>
+        </w:rPr>
+        <w:t>________________________________________________________</w:t>
+      </w:r>
+    </w:p>
+    <w:p>
+      <w:pPr>
+        <w:pStyle w:val="Normal"/>
+        <w:spacing w:lineRule="auto" w:line="360"/>
+        <w:rPr>
+          <w:b w:val="false"/>
+          <w:b w:val="false"/>
+          <w:bCs w:val="false"/>
+          <w:lang w:val="en-US"/>
+        </w:rPr>
+      </w:pPr>
+      <w:r>
+        <w:rPr>
+          <w:b w:val="false"/>
+          <w:bCs w:val="false"/>
+          <w:lang w:val="en-US"/>
+        </w:rPr>
+      </w:r>
+    </w:p>
+    <w:p>
+      <w:pPr>
+        <w:pStyle w:val="Normal"/>
+        <w:spacing w:lineRule="auto" w:line="360"/>
+        <w:rPr/>
+      </w:pPr>
+      <w:r>
+        <w:rPr>
+          <w:b/>
+          <w:lang w:val="en-US"/>
+        </w:rPr>
+        <w:t xml:space="preserve">2 Thesis submission deadline    </w:t>
+      </w:r>
+      <w:r>
+        <w:rPr>
+          <w:b w:val="false"/>
+          <w:bCs w:val="false"/>
+          <w:color w:val="00000A"/>
+          <w:lang w:val="en-US"/>
+        </w:rPr>
+        <w:t>«</w:t>
+      </w:r>
+      <w:r>
+        <w:rPr>
+          <w:b w:val="false"/>
+          <w:bCs w:val="false"/>
+          <w:color w:val="00000A"/>
+          <w:u w:val="single"/>
+          <w:lang w:val="en-US"/>
+        </w:rPr>
+        <w:t xml:space="preserve">  4  </w:t>
+      </w:r>
+      <w:r>
+        <w:rPr>
+          <w:b w:val="false"/>
+          <w:bCs w:val="false"/>
+          <w:color w:val="00000A"/>
+          <w:lang w:val="en-US"/>
+        </w:rPr>
+        <w:t>»</w:t>
+      </w:r>
+      <w:r>
+        <w:rPr>
+          <w:b w:val="false"/>
+          <w:bCs w:val="false"/>
+          <w:lang w:val="en-US"/>
+        </w:rPr>
+        <w:t xml:space="preserve">   «</w:t>
+      </w:r>
+      <w:r>
+        <w:rPr>
+          <w:b w:val="false"/>
+          <w:bCs w:val="false"/>
+          <w:u w:val="single"/>
+          <w:lang w:val="en-US"/>
+        </w:rPr>
+        <w:t xml:space="preserve">  June  </w:t>
+      </w:r>
+      <w:r>
+        <w:rPr>
+          <w:b w:val="false"/>
+          <w:bCs w:val="false"/>
+          <w:lang w:val="en-US"/>
+        </w:rPr>
+        <w:t xml:space="preserve">»   </w:t>
+      </w:r>
+      <w:r>
+        <w:rPr>
+          <w:b w:val="false"/>
+          <w:bCs w:val="false"/>
+          <w:u w:val="none"/>
+          <w:lang w:val="en-US"/>
+        </w:rPr>
+        <w:t>20</w:t>
+      </w:r>
+      <w:r>
+        <w:rPr>
+          <w:b w:val="false"/>
+          <w:bCs w:val="false"/>
+          <w:u w:val="single"/>
+          <w:lang w:val="en-US"/>
+        </w:rPr>
+        <w:t xml:space="preserve">18 </w:t>
+      </w:r>
+      <w:r>
+        <w:rPr>
+          <w:b w:val="false"/>
+          <w:bCs w:val="false"/>
+          <w:lang w:val="en-US"/>
+        </w:rPr>
+        <w:t>г.</w:t>
+      </w:r>
+    </w:p>
+    <w:p>
+      <w:pPr>
+        <w:pStyle w:val="Normal"/>
+        <w:spacing w:lineRule="auto" w:line="360"/>
+        <w:rPr/>
+      </w:pPr>
+      <w:r>
+        <w:rPr>
+          <w:b/>
+          <w:bCs w:val="false"/>
+          <w:lang w:val="en-US"/>
+        </w:rPr>
+        <w:t>3 Technical assignment</w:t>
+      </w:r>
+    </w:p>
+    <w:p>
+      <w:pPr>
+        <w:pStyle w:val="Normal"/>
+        <w:spacing w:lineRule="auto" w:line="276"/>
+        <w:jc w:val="both"/>
+        <w:rPr>
+          <w:b w:val="false"/>
+          <w:b w:val="false"/>
+          <w:bCs w:val="false"/>
+          <w:i/>
+          <w:i/>
+          <w:iCs/>
+          <w:u w:val="single"/>
+        </w:rPr>
+      </w:pPr>
+      <w:r>
+        <w:rPr>
+          <w:b w:val="false"/>
+          <w:bCs w:val="false"/>
+          <w:i/>
+          <w:iCs/>
+          <w:u w:val="single"/>
+          <w:lang w:val="en-US"/>
+        </w:rPr>
+        <w:t>(1) Examine existing approaches for the analysis of parallel program execution environments with a weak memory model; (2) Extend the static analyzer Porthos for supporting new syntactic constructions of the C language as an input language; (3) Design a low-level representation of the input program (the event-flow graph) as an abstract Assembly language suitable for analysis w.r.t. weak memory model of an execution environment; (4) Develop the extensible interpreter of programs in C as a part of the non-optimizing compiler infrastructure.</w:t>
+      </w:r>
+      <w:r>
+        <w:rPr>
+          <w:b w:val="false"/>
+          <w:bCs w:val="false"/>
+          <w:i/>
+          <w:iCs/>
+          <w:u w:val="none"/>
+          <w:lang w:val="en-US"/>
+        </w:rPr>
+        <w:t>_______________________</w:t>
+      </w:r>
+    </w:p>
+    <w:p>
+      <w:pPr>
+        <w:pStyle w:val="Normal"/>
+        <w:spacing w:lineRule="auto" w:line="276"/>
+        <w:jc w:val="both"/>
+        <w:rPr>
+          <w:b w:val="false"/>
+          <w:b w:val="false"/>
+          <w:bCs w:val="false"/>
+          <w:i/>
+          <w:i/>
+          <w:iCs/>
+          <w:u w:val="single"/>
+        </w:rPr>
+      </w:pPr>
+      <w:r>
+        <w:rPr>
+          <w:b w:val="false"/>
+          <w:bCs w:val="false"/>
+          <w:i/>
+          <w:iCs/>
+          <w:u w:val="none"/>
+          <w:lang w:val="en-US"/>
+        </w:rPr>
+        <w:t>________________________________________________________________________________</w:t>
+      </w:r>
+    </w:p>
+    <w:p>
+      <w:pPr>
+        <w:pStyle w:val="Normal"/>
+        <w:rPr/>
+      </w:pPr>
+      <w:r>
+        <w:rPr>
+          <w:b/>
+          <w:lang w:val="en-US"/>
+        </w:rPr>
+        <w:t>4 The thesis contents (the list of tasks)</w:t>
+      </w:r>
+    </w:p>
+    <w:p>
+      <w:pPr>
+        <w:pStyle w:val="Normal"/>
+        <w:spacing w:lineRule="auto" w:line="276"/>
+        <w:jc w:val="both"/>
+        <w:rPr>
+          <w:i/>
+          <w:i/>
+          <w:iCs/>
+          <w:u w:val="single"/>
+        </w:rPr>
+      </w:pPr>
+      <w:r>
+        <w:rPr>
+          <w:i/>
+          <w:iCs/>
+          <w:u w:val="single"/>
+        </w:rPr>
+        <w:t>(1) Study main aspects of the parallel programs verification; (2) Study the existing mathematical models of parallel programs running in environments with a weak memory model (in particular, the model described in [2]); (3) Study the verification approach that reduces the analysis of parallel programs running in an execution environment with a weak memory model to the SMT-problem proposed in [1]; (4) Determine the improvements of the Porthos analyser that are necessary to support the extension of the input language; (5) Implement partial support of the C language as an input language without loss of performance and correctness of the analysis.</w:t>
+      </w:r>
+      <w:r>
+        <w:rPr>
+          <w:i/>
+          <w:iCs/>
+          <w:u w:val="none"/>
+        </w:rPr>
+        <w:t>_________________________________________________________________________</w:t>
+      </w:r>
+    </w:p>
+    <w:p>
+      <w:pPr>
+        <w:pStyle w:val="Normal"/>
+        <w:spacing w:lineRule="auto" w:line="360"/>
+        <w:rPr/>
+      </w:pPr>
+      <w:r>
+        <w:rPr>
+          <w:b/>
+          <w:lang w:val="en-US"/>
+        </w:rPr>
+        <w:t>5 List of graphic materials (with specification of mandatory materials</w:t>
+      </w:r>
+      <w:r>
+        <w:rPr>
+          <w:lang w:val="en-US"/>
+        </w:rPr>
+        <w:t>)</w:t>
+      </w:r>
+    </w:p>
+    <w:p>
+      <w:pPr>
+        <w:pStyle w:val="Normal"/>
+        <w:spacing w:lineRule="auto" w:line="360"/>
+        <w:rPr>
+          <w:u w:val="single"/>
+        </w:rPr>
+      </w:pPr>
+      <w:r>
+        <w:rPr>
+          <w:u w:val="single"/>
+          <w:lang w:val="en-US"/>
+        </w:rPr>
+        <w:t xml:space="preserve"> </w:t>
+      </w:r>
+      <w:r>
+        <w:rPr>
+          <w:u w:val="single"/>
+          <w:lang w:val="en-US"/>
+        </w:rPr>
+        <w:t>no</w:t>
+      </w:r>
+      <w:r>
+        <w:rPr>
+          <w:u w:val="none"/>
+          <w:lang w:val="en-US"/>
+        </w:rPr>
+        <w:t>_____________________________________________________________________________</w:t>
+      </w:r>
+    </w:p>
+    <w:p>
+      <w:pPr>
+        <w:pStyle w:val="Normal"/>
+        <w:spacing w:lineRule="auto" w:line="360"/>
+        <w:rPr>
+          <w:u w:val="single"/>
+        </w:rPr>
+      </w:pPr>
+      <w:r>
+        <w:rPr>
+          <w:b/>
+          <w:u w:val="none"/>
+          <w:lang w:val="en-US"/>
+        </w:rPr>
+        <w:t>6 Materials and manuals</w:t>
+      </w:r>
+    </w:p>
+    <w:p>
+      <w:pPr>
+        <w:pStyle w:val="Normal"/>
+        <w:spacing w:lineRule="auto" w:line="276"/>
+        <w:jc w:val="both"/>
+        <w:rPr/>
+      </w:pPr>
+      <w:r>
+        <w:rPr>
+          <w:b/>
+          <w:bCs/>
+          <w:u w:val="single"/>
+        </w:rPr>
+        <w:t>[1]</w:t>
+      </w:r>
+      <w:r>
+        <w:rPr>
+          <w:u w:val="single"/>
+        </w:rPr>
+        <w:t xml:space="preserve"> Hernán Ponce de León, Florian Furbach, Keijo Heljanko, and Roland Meyer. “Portability Analysis for Weak Memory Models. PORTHOS: One Tool for all Models”. In: Static Analysis - 24th International Symposium, SAS 2017, New York, NY, USA, August 30 - September 1, 2017, Proceedings. 2017, pp. 299–320.</w:t>
+      </w:r>
+      <w:r>
+        <w:rPr>
+          <w:u w:val="none"/>
+        </w:rPr>
+        <w:t>______________________________________________________</w:t>
+      </w:r>
+    </w:p>
+    <w:p>
+      <w:pPr>
+        <w:pStyle w:val="Normal"/>
+        <w:spacing w:lineRule="auto" w:line="276"/>
+        <w:jc w:val="both"/>
+        <w:rPr/>
+      </w:pPr>
+      <w:r>
+        <w:rPr>
+          <w:b/>
+          <w:bCs/>
+          <w:u w:val="single"/>
+        </w:rPr>
+        <w:t xml:space="preserve">[2] </w:t>
+      </w:r>
+      <w:r>
+        <w:rPr>
+          <w:u w:val="single"/>
+        </w:rPr>
+        <w:t>Jade Alglave. “A shared memory poetics”. In: La Thèse de doctorat, L’université Paris Denis Diderot (2010).</w:t>
+      </w:r>
+      <w:r>
+        <w:rPr>
+          <w:u w:val="none"/>
+        </w:rPr>
+        <w:t>___________________________________________________________________</w:t>
+      </w:r>
+    </w:p>
+    <w:p>
+      <w:pPr>
+        <w:pStyle w:val="Normal"/>
+        <w:spacing w:lineRule="auto" w:line="276"/>
+        <w:jc w:val="both"/>
+        <w:rPr/>
+      </w:pPr>
+      <w:r>
+        <w:rPr>
+          <w:b/>
+          <w:bCs/>
+          <w:u w:val="single"/>
+        </w:rPr>
+        <w:t xml:space="preserve">[3] </w:t>
+      </w:r>
+      <w:r>
+        <w:rPr>
+          <w:u w:val="single"/>
+        </w:rPr>
+        <w:t>Jade Alglave, Patrick Cousot, and Luc Maranget. “Syntax and semantics of the weak consistency model specification language cat”. In: arXiv preprint arXiv:1608.07531 (2016).</w:t>
+      </w:r>
+      <w:r>
+        <w:rPr>
+          <w:u w:val="none"/>
+        </w:rPr>
+        <w:t>______</w:t>
+      </w:r>
+    </w:p>
+    <w:p>
+      <w:pPr>
+        <w:pStyle w:val="Normal"/>
+        <w:spacing w:lineRule="auto" w:line="276"/>
+        <w:jc w:val="both"/>
+        <w:rPr/>
+      </w:pPr>
+      <w:r>
+        <w:rPr>
+          <w:b/>
+          <w:bCs/>
+          <w:u w:val="single"/>
+        </w:rPr>
+        <w:t xml:space="preserve">[4] </w:t>
+      </w:r>
+      <w:r>
+        <w:rPr>
+          <w:u w:val="single"/>
+        </w:rPr>
+        <w:t xml:space="preserve">Paul E. McKenney, Jade Alglave, Luc Maranget, Andrea Parri, and Alan Stern. A formal kernel memory-ordering model (part 1). 2017. url: </w:t>
+      </w:r>
+      <w:hyperlink r:id="rId2">
+        <w:r>
+          <w:rPr>
+            <w:rStyle w:val="InternetLink"/>
+            <w:u w:val="single"/>
+          </w:rPr>
+          <w:t>https://lwn.net/Articles/718628/</w:t>
+        </w:r>
+      </w:hyperlink>
+      <w:r>
+        <w:rPr>
+          <w:u w:val="single"/>
+        </w:rPr>
+        <w:t>.</w:t>
+      </w:r>
+      <w:r>
+        <w:rPr>
+          <w:u w:val="none"/>
+        </w:rPr>
+        <w:t>__________________</w:t>
+      </w:r>
+    </w:p>
+    <w:p>
+      <w:pPr>
+        <w:pStyle w:val="Normal"/>
+        <w:rPr>
+          <w:b/>
+          <w:b/>
+          <w:lang w:val="en-US"/>
+        </w:rPr>
+      </w:pPr>
+      <w:r>
+        <w:rPr>
+          <w:b/>
+          <w:lang w:val="en-US"/>
+        </w:rPr>
+      </w:r>
+    </w:p>
+    <w:p>
+      <w:pPr>
+        <w:pStyle w:val="Normal"/>
+        <w:rPr/>
+      </w:pPr>
+      <w:r>
+        <w:rPr>
+          <w:b/>
+          <w:lang w:val="en-US"/>
+        </w:rPr>
+        <w:t xml:space="preserve">7 Assignment issue date   </w:t>
+      </w:r>
+      <w:r>
+        <w:rPr>
+          <w:b w:val="false"/>
+          <w:bCs w:val="false"/>
+          <w:color w:val="00000A"/>
+          <w:lang w:val="en-US"/>
+        </w:rPr>
+        <w:t>«</w:t>
+      </w:r>
+      <w:r>
+        <w:rPr>
+          <w:b w:val="false"/>
+          <w:bCs w:val="false"/>
+          <w:color w:val="00000A"/>
+          <w:u w:val="single"/>
+          <w:lang w:val="en-US"/>
+        </w:rPr>
+        <w:t xml:space="preserve">  20  </w:t>
+      </w:r>
+      <w:r>
+        <w:rPr>
+          <w:b w:val="false"/>
+          <w:bCs w:val="false"/>
+          <w:color w:val="00000A"/>
+          <w:lang w:val="en-US"/>
+        </w:rPr>
+        <w:t>»</w:t>
+      </w:r>
+      <w:r>
+        <w:rPr>
+          <w:b w:val="false"/>
+          <w:bCs w:val="false"/>
+          <w:lang w:val="en-US"/>
+        </w:rPr>
+        <w:t xml:space="preserve">   «</w:t>
+      </w:r>
+      <w:r>
+        <w:rPr>
+          <w:b w:val="false"/>
+          <w:bCs w:val="false"/>
+          <w:u w:val="single"/>
+          <w:lang w:val="en-US"/>
+        </w:rPr>
+        <w:t xml:space="preserve">  December  </w:t>
+      </w:r>
+      <w:r>
+        <w:rPr>
+          <w:b w:val="false"/>
+          <w:bCs w:val="false"/>
+          <w:lang w:val="en-US"/>
+        </w:rPr>
+        <w:t xml:space="preserve">»   </w:t>
+      </w:r>
+      <w:r>
+        <w:rPr>
+          <w:b w:val="false"/>
+          <w:bCs w:val="false"/>
+          <w:u w:val="none"/>
+          <w:lang w:val="en-US"/>
+        </w:rPr>
+        <w:t>20</w:t>
+      </w:r>
+      <w:r>
+        <w:rPr>
+          <w:b w:val="false"/>
+          <w:bCs w:val="false"/>
+          <w:u w:val="single"/>
+          <w:lang w:val="en-US"/>
+        </w:rPr>
+        <w:t xml:space="preserve">17 </w:t>
+      </w:r>
+      <w:r>
+        <w:rPr>
+          <w:b w:val="false"/>
+          <w:bCs w:val="false"/>
+          <w:lang w:val="en-US"/>
+        </w:rPr>
+        <w:t>г.</w:t>
+      </w:r>
+    </w:p>
+    <w:p>
+      <w:pPr>
+        <w:pStyle w:val="Normal"/>
+        <w:rPr>
+          <w:lang w:val="en-US"/>
+        </w:rPr>
+      </w:pPr>
+      <w:r>
+        <w:rPr>
+          <w:lang w:val="en-US"/>
+        </w:rPr>
+      </w:r>
+    </w:p>
+    <w:p>
+      <w:pPr>
+        <w:pStyle w:val="Normal"/>
+        <w:rPr>
+          <w:lang w:val="en-US"/>
+        </w:rPr>
+      </w:pPr>
+      <w:r>
+        <w:rPr>
+          <w:lang w:val="en-US"/>
+        </w:rPr>
+      </w:r>
+    </w:p>
+    <w:p>
+      <w:pPr>
+        <w:pStyle w:val="Normal"/>
+        <w:rPr>
+          <w:lang w:val="en-US"/>
+        </w:rPr>
+      </w:pPr>
+      <w:r>
+        <w:rPr>
+          <w:lang w:val="en-US"/>
+        </w:rPr>
+      </w:r>
+    </w:p>
+    <w:p>
+      <w:pPr>
+        <w:pStyle w:val="Normal"/>
+        <w:rPr>
+          <w:lang w:val="en-US"/>
+        </w:rPr>
+      </w:pPr>
+      <w:r>
+        <w:rPr>
+          <w:lang w:val="en-US"/>
+        </w:rPr>
+      </w:r>
+    </w:p>
+    <w:p>
+      <w:pPr>
+        <w:pStyle w:val="Normal"/>
+        <w:tabs>
+          <w:tab w:val="left" w:pos="2835" w:leader="none"/>
+        </w:tabs>
+        <w:rPr>
+          <w:lang w:val="en-US"/>
+        </w:rPr>
+      </w:pPr>
+      <w:r>
+        <w:rPr>
+          <w:lang w:val="en-US"/>
+        </w:rPr>
+      </w:r>
+    </w:p>
+    <w:p>
+      <w:pPr>
+        <w:pStyle w:val="Normal"/>
+        <w:tabs>
+          <w:tab w:val="left" w:pos="2835" w:leader="none"/>
+        </w:tabs>
+        <w:rPr/>
+      </w:pPr>
+      <w:r>
+        <w:rPr>
+          <w:b w:val="false"/>
+          <w:bCs w:val="false"/>
+          <w:lang w:val="en-US"/>
+        </w:rPr>
+        <w:t xml:space="preserve">Supervisor at ITMO University                         </w:t>
+      </w:r>
+      <w:r>
+        <w:rPr>
+          <w:lang w:val="en-US"/>
+        </w:rPr>
+        <w:t xml:space="preserve"> __________________________</w:t>
+      </w:r>
+    </w:p>
+    <w:p>
+      <w:pPr>
+        <w:pStyle w:val="Normal"/>
+        <w:tabs>
+          <w:tab w:val="left" w:pos="1134" w:leader="none"/>
+        </w:tabs>
+        <w:rPr/>
+      </w:pPr>
+      <w:r>
+        <w:rPr>
+          <w:sz w:val="16"/>
+          <w:lang w:val="en-US"/>
+        </w:rPr>
+        <w:tab/>
+        <w:tab/>
+        <w:t xml:space="preserve"> </w:t>
+        <w:tab/>
+        <w:t xml:space="preserve">                                                                                           (signature)</w:t>
+      </w:r>
+    </w:p>
+    <w:p>
+      <w:pPr>
+        <w:pStyle w:val="Normal"/>
+        <w:tabs>
+          <w:tab w:val="left" w:pos="1134" w:leader="none"/>
+        </w:tabs>
+        <w:rPr>
+          <w:lang w:val="en-US"/>
+        </w:rPr>
+      </w:pPr>
+      <w:r>
+        <w:rPr>
+          <w:lang w:val="en-US"/>
+        </w:rPr>
+      </w:r>
+    </w:p>
+    <w:p>
+      <w:pPr>
+        <w:pStyle w:val="Normal"/>
+        <w:tabs>
+          <w:tab w:val="left" w:pos="1134" w:leader="none"/>
+        </w:tabs>
+        <w:rPr>
+          <w:lang w:val="en-US"/>
+        </w:rPr>
+      </w:pPr>
+      <w:r>
+        <w:rPr>
+          <w:lang w:val="en-US"/>
+        </w:rPr>
+      </w:r>
+    </w:p>
+    <w:p>
+      <w:pPr>
+        <w:pStyle w:val="Normal"/>
+        <w:tabs>
+          <w:tab w:val="left" w:pos="1134" w:leader="none"/>
+        </w:tabs>
+        <w:rPr>
+          <w:lang w:val="en-US"/>
+        </w:rPr>
+      </w:pPr>
+      <w:r>
+        <w:rPr>
+          <w:lang w:val="en-US"/>
+        </w:rPr>
+      </w:r>
+    </w:p>
+    <w:p>
+      <w:pPr>
+        <w:pStyle w:val="Normal"/>
+        <w:tabs>
+          <w:tab w:val="left" w:pos="2835" w:leader="none"/>
+        </w:tabs>
+        <w:rPr/>
+      </w:pPr>
+      <w:r>
+        <w:rPr>
+          <w:b w:val="false"/>
+          <w:bCs w:val="false"/>
+          <w:lang w:val="en-US"/>
+        </w:rPr>
+        <w:t>Supervisor at Aalto University</w:t>
+      </w:r>
+      <w:r>
+        <w:rPr>
+          <w:lang w:val="en-US"/>
+        </w:rPr>
+        <w:t xml:space="preserve">                           __________________________</w:t>
+      </w:r>
+    </w:p>
+    <w:p>
+      <w:pPr>
+        <w:pStyle w:val="Normal"/>
+        <w:tabs>
+          <w:tab w:val="left" w:pos="1134" w:leader="none"/>
+        </w:tabs>
+        <w:rPr/>
+      </w:pPr>
+      <w:r>
+        <w:rPr>
+          <w:sz w:val="16"/>
+          <w:lang w:val="en-US"/>
+        </w:rPr>
+        <w:tab/>
+        <w:tab/>
+        <w:t xml:space="preserve">  </w:t>
+        <w:tab/>
+        <w:t xml:space="preserve">                                                                                          (signature)</w:t>
+      </w:r>
+    </w:p>
+    <w:p>
+      <w:pPr>
+        <w:pStyle w:val="Normal"/>
+        <w:tabs>
+          <w:tab w:val="left" w:pos="1134" w:leader="none"/>
+        </w:tabs>
+        <w:rPr>
+          <w:lang w:val="en-US"/>
+        </w:rPr>
+      </w:pPr>
+      <w:r>
+        <w:rPr>
+          <w:lang w:val="en-US"/>
+        </w:rPr>
+      </w:r>
+    </w:p>
+    <w:p>
+      <w:pPr>
+        <w:pStyle w:val="Normal"/>
+        <w:tabs>
+          <w:tab w:val="left" w:pos="1134" w:leader="none"/>
+        </w:tabs>
+        <w:rPr>
+          <w:lang w:val="en-US"/>
+        </w:rPr>
+      </w:pPr>
+      <w:r>
+        <w:rPr>
+          <w:lang w:val="en-US"/>
+        </w:rPr>
+      </w:r>
+    </w:p>
+    <w:p>
+      <w:pPr>
+        <w:pStyle w:val="Normal"/>
+        <w:tabs>
+          <w:tab w:val="left" w:pos="1134" w:leader="none"/>
+        </w:tabs>
+        <w:rPr>
+          <w:lang w:val="en-US"/>
+        </w:rPr>
+      </w:pPr>
+      <w:r>
+        <w:rPr>
+          <w:lang w:val="en-US"/>
+        </w:rPr>
+      </w:r>
+    </w:p>
+    <w:p>
+      <w:pPr>
+        <w:pStyle w:val="Normal"/>
+        <w:tabs>
+          <w:tab w:val="left" w:pos="2835" w:leader="none"/>
+        </w:tabs>
+        <w:rPr/>
+      </w:pPr>
+      <w:r>
+        <w:rPr>
+          <w:lang w:val="en-US"/>
+        </w:rPr>
+        <w:t xml:space="preserve">The assignment was accepted    __________________  </w:t>
+      </w:r>
+      <w:r>
+        <w:rPr>
+          <w:b/>
+          <w:lang w:val="en-US"/>
+        </w:rPr>
+        <w:t xml:space="preserve">  </w:t>
+      </w:r>
+      <w:r>
+        <w:rPr>
+          <w:b w:val="false"/>
+          <w:bCs w:val="false"/>
+          <w:color w:val="00000A"/>
+          <w:lang w:val="en-US"/>
+        </w:rPr>
+        <w:t>«</w:t>
+      </w:r>
+      <w:r>
+        <w:rPr>
+          <w:b w:val="false"/>
+          <w:bCs w:val="false"/>
+          <w:color w:val="00000A"/>
+          <w:u w:val="single"/>
+          <w:lang w:val="en-US"/>
+        </w:rPr>
+        <w:t xml:space="preserve">  20  </w:t>
+      </w:r>
+      <w:r>
+        <w:rPr>
+          <w:b w:val="false"/>
+          <w:bCs w:val="false"/>
+          <w:color w:val="00000A"/>
+          <w:lang w:val="en-US"/>
+        </w:rPr>
+        <w:t>»</w:t>
+      </w:r>
+      <w:r>
+        <w:rPr>
+          <w:b w:val="false"/>
+          <w:bCs w:val="false"/>
+          <w:lang w:val="en-US"/>
+        </w:rPr>
+        <w:t xml:space="preserve">   «</w:t>
+      </w:r>
+      <w:r>
+        <w:rPr>
+          <w:b w:val="false"/>
+          <w:bCs w:val="false"/>
+          <w:u w:val="single"/>
+          <w:lang w:val="en-US"/>
+        </w:rPr>
+        <w:t xml:space="preserve">  December  </w:t>
+      </w:r>
+      <w:r>
+        <w:rPr>
+          <w:b w:val="false"/>
+          <w:bCs w:val="false"/>
+          <w:lang w:val="en-US"/>
+        </w:rPr>
+        <w:t xml:space="preserve">»   </w:t>
+      </w:r>
+      <w:r>
+        <w:rPr>
+          <w:b w:val="false"/>
+          <w:bCs w:val="false"/>
+          <w:u w:val="none"/>
+          <w:lang w:val="en-US"/>
+        </w:rPr>
+        <w:t>20</w:t>
+      </w:r>
+      <w:r>
+        <w:rPr>
+          <w:b w:val="false"/>
+          <w:bCs w:val="false"/>
+          <w:u w:val="single"/>
+          <w:lang w:val="en-US"/>
+        </w:rPr>
+        <w:t xml:space="preserve">17 </w:t>
+      </w:r>
+      <w:r>
+        <w:rPr>
+          <w:b w:val="false"/>
+          <w:bCs w:val="false"/>
+          <w:lang w:val="en-US"/>
+        </w:rPr>
+        <w:t>г.</w:t>
+      </w:r>
+    </w:p>
+    <w:p>
+      <w:pPr>
+        <w:pStyle w:val="Title"/>
+        <w:spacing w:lineRule="auto" w:line="276"/>
+        <w:ind w:left="2836" w:hanging="0"/>
+        <w:jc w:val="left"/>
+        <w:rPr/>
+      </w:pPr>
+      <w:r>
+        <w:rPr>
+          <w:sz w:val="16"/>
+          <w:u w:val="none"/>
+          <w:lang w:val="en-US"/>
+        </w:rPr>
+        <w:t xml:space="preserve">                         </w:t>
+      </w:r>
+      <w:r>
+        <w:rPr>
+          <w:sz w:val="16"/>
+          <w:u w:val="none"/>
+          <w:lang w:val="en-US"/>
+        </w:rPr>
+        <w:t>(signature)</w:t>
+      </w:r>
+    </w:p>
+    <w:p>
+      <w:pPr>
+        <w:pStyle w:val="Title"/>
+        <w:spacing w:lineRule="auto" w:line="276"/>
+        <w:ind w:left="2836" w:hanging="0"/>
+        <w:jc w:val="left"/>
+        <w:rPr>
+          <w:sz w:val="16"/>
+          <w:u w:val="none"/>
+          <w:lang w:val="en-US"/>
+        </w:rPr>
+      </w:pPr>
+      <w:r>
+        <w:rPr/>
+      </w:r>
+    </w:p>
+    <w:p>
+      <w:pPr>
+        <w:pStyle w:val="Title"/>
+        <w:spacing w:lineRule="auto" w:line="276"/>
+        <w:ind w:left="2836" w:hanging="0"/>
+        <w:jc w:val="left"/>
+        <w:rPr>
+          <w:sz w:val="16"/>
+          <w:u w:val="none"/>
+          <w:lang w:val="en-US"/>
+        </w:rPr>
+      </w:pPr>
+      <w:r>
+        <w:rPr/>
+      </w:r>
+    </w:p>
+    <w:p>
+      <w:pPr>
+        <w:pStyle w:val="Title"/>
+        <w:spacing w:lineRule="auto" w:line="276"/>
+        <w:ind w:left="2836" w:hanging="0"/>
+        <w:jc w:val="left"/>
+        <w:rPr>
+          <w:sz w:val="16"/>
+          <w:u w:val="none"/>
+          <w:lang w:val="en-US"/>
+        </w:rPr>
+      </w:pPr>
+      <w:r>
+        <w:rPr/>
+      </w:r>
+    </w:p>
+    <w:p>
+      <w:pPr>
+        <w:pStyle w:val="Title"/>
+        <w:spacing w:lineRule="auto" w:line="276"/>
+        <w:ind w:left="2836" w:hanging="0"/>
+        <w:jc w:val="left"/>
+        <w:rPr>
+          <w:sz w:val="16"/>
+          <w:u w:val="none"/>
+          <w:lang w:val="en-US"/>
+        </w:rPr>
+      </w:pPr>
+      <w:r>
+        <w:rPr/>
+      </w:r>
+    </w:p>
+    <w:p>
+      <w:pPr>
+        <w:pStyle w:val="Title"/>
+        <w:spacing w:lineRule="auto" w:line="276"/>
+        <w:ind w:left="2836" w:hanging="0"/>
+        <w:jc w:val="left"/>
+        <w:rPr>
+          <w:sz w:val="16"/>
+          <w:u w:val="none"/>
+          <w:lang w:val="en-US"/>
+        </w:rPr>
+      </w:pPr>
+      <w:r>
+        <w:rPr/>
+      </w:r>
+    </w:p>
+    <w:p>
+      <w:pPr>
+        <w:pStyle w:val="Title"/>
+        <w:spacing w:lineRule="auto" w:line="276"/>
+        <w:ind w:left="2836" w:hanging="0"/>
+        <w:jc w:val="left"/>
+        <w:rPr>
+          <w:sz w:val="16"/>
+          <w:u w:val="none"/>
+          <w:lang w:val="en-US"/>
+        </w:rPr>
+      </w:pPr>
+      <w:r>
+        <w:rPr/>
+      </w:r>
+    </w:p>
+    <w:p>
+      <w:pPr>
+        <w:pStyle w:val="Title"/>
+        <w:spacing w:lineRule="auto" w:line="276"/>
+        <w:ind w:left="2836" w:hanging="0"/>
+        <w:jc w:val="left"/>
+        <w:rPr>
+          <w:sz w:val="16"/>
+          <w:u w:val="none"/>
+          <w:lang w:val="en-US"/>
+        </w:rPr>
+      </w:pPr>
+      <w:r>
+        <w:rPr/>
+      </w:r>
+    </w:p>
+    <w:p>
+      <w:pPr>
+        <w:pStyle w:val="Title"/>
+        <w:spacing w:lineRule="auto" w:line="276"/>
+        <w:ind w:left="2836" w:hanging="0"/>
+        <w:jc w:val="left"/>
+        <w:rPr>
+          <w:sz w:val="16"/>
+          <w:u w:val="none"/>
+          <w:lang w:val="en-US"/>
+        </w:rPr>
+      </w:pPr>
+      <w:r>
+        <w:rPr/>
+      </w:r>
+    </w:p>
+    <w:p>
+      <w:pPr>
+        <w:pStyle w:val="Title"/>
+        <w:spacing w:lineRule="auto" w:line="276"/>
+        <w:ind w:left="2836" w:hanging="0"/>
+        <w:jc w:val="left"/>
+        <w:rPr>
+          <w:sz w:val="16"/>
+          <w:u w:val="none"/>
+          <w:lang w:val="en-US"/>
+        </w:rPr>
+      </w:pPr>
+      <w:r>
+        <w:rPr/>
+      </w:r>
+    </w:p>
+    <w:p>
+      <w:pPr>
+        <w:pStyle w:val="Title"/>
+        <w:spacing w:lineRule="auto" w:line="276"/>
+        <w:ind w:left="2836" w:hanging="0"/>
+        <w:jc w:val="left"/>
+        <w:rPr>
+          <w:sz w:val="16"/>
+          <w:u w:val="none"/>
+          <w:lang w:val="en-US"/>
+        </w:rPr>
+      </w:pPr>
+      <w:r>
+        <w:rPr/>
+      </w:r>
+    </w:p>
+    <w:p>
+      <w:pPr>
+        <w:pStyle w:val="Title"/>
+        <w:spacing w:lineRule="auto" w:line="276"/>
+        <w:ind w:left="2836" w:hanging="0"/>
+        <w:jc w:val="left"/>
+        <w:rPr>
+          <w:sz w:val="16"/>
+          <w:u w:val="none"/>
+          <w:lang w:val="en-US"/>
+        </w:rPr>
+      </w:pPr>
+      <w:r>
+        <w:rPr/>
+      </w:r>
+    </w:p>
+    <w:p>
+      <w:pPr>
+        <w:sectPr>
+          <w:headerReference w:type="default" r:id="rId3"/>
+          <w:footerReference w:type="default" r:id="rId4"/>
+          <w:type w:val="nextPage"/>
+          <w:pgSz w:w="11906" w:h="16838"/>
+          <w:pgMar w:left="1418" w:right="851" w:header="720" w:top="1134" w:footer="709" w:bottom="1134" w:gutter="0"/>
+          <w:pgNumType w:fmt="decimal"/>
+          <w:formProt w:val="false"/>
+          <w:textDirection w:val="lrTb"/>
+          <w:docGrid w:type="default" w:linePitch="360" w:charSpace="0"/>
+        </w:sectPr>
+        <w:pStyle w:val="Title"/>
+        <w:spacing w:lineRule="auto" w:line="276"/>
+        <w:ind w:left="2836" w:hanging="0"/>
+        <w:jc w:val="left"/>
+        <w:rPr>
+          <w:sz w:val="16"/>
+          <w:u w:val="none"/>
+          <w:lang w:val="en-US"/>
+        </w:rPr>
+      </w:pPr>
+      <w:r>
+        <w:rPr/>
+      </w:r>
+    </w:p>
+    <w:p>
+      <w:pPr>
+        <w:pStyle w:val="Title"/>
+        <w:rPr/>
+      </w:pPr>
+      <w:r>
+        <w:rPr>
+          <w:b/>
+          <w:szCs w:val="26"/>
+        </w:rPr>
+        <w:t>Министерство образования и науки Российской Федерации</w:t>
+      </w:r>
+    </w:p>
+    <w:p>
+      <w:pPr>
+        <w:pStyle w:val="Subtitle"/>
+        <w:rPr/>
+      </w:pPr>
+      <w:r>
+        <w:rPr>
+          <w:caps/>
+          <w:sz w:val="16"/>
+          <w:szCs w:val="16"/>
+        </w:rPr>
+        <w:t xml:space="preserve">федеральное государственное автономное образовательное учреждение высшего образования </w:t>
+      </w:r>
+    </w:p>
+    <w:p>
+      <w:pPr>
+        <w:pStyle w:val="Normal"/>
+        <w:jc w:val="center"/>
+        <w:rPr/>
+      </w:pPr>
+      <w:r>
+        <w:rPr>
+          <w:b/>
+          <w:sz w:val="26"/>
+          <w:szCs w:val="26"/>
+        </w:rPr>
+        <w:t>“</w:t>
+      </w:r>
+      <w:r>
+        <w:rPr>
+          <w:b/>
+          <w:sz w:val="26"/>
+          <w:szCs w:val="26"/>
+        </w:rPr>
+        <w:t xml:space="preserve">САНКТ-ПЕТЕРБУРГСКИЙ НАЦИОНАЛЬНЫЙ ИССЛЕДОВАТЕЛЬСКИЙ </w:t>
+      </w:r>
+    </w:p>
+    <w:p>
+      <w:pPr>
+        <w:pStyle w:val="Normal"/>
+        <w:jc w:val="center"/>
+        <w:rPr/>
+      </w:pPr>
+      <w:r>
+        <w:rPr>
+          <w:b/>
+          <w:sz w:val="26"/>
+          <w:szCs w:val="26"/>
+        </w:rPr>
+        <w:t xml:space="preserve">УНИВЕРСИТЕТ ИНФОРМАЦИОННЫХ ТЕХНОЛОГИЙ, </w:t>
+      </w:r>
+    </w:p>
+    <w:p>
+      <w:pPr>
+        <w:pStyle w:val="Normal"/>
+        <w:jc w:val="center"/>
+        <w:rPr/>
+      </w:pPr>
+      <w:r>
+        <w:rPr>
+          <w:b/>
+          <w:sz w:val="26"/>
+          <w:szCs w:val="26"/>
+        </w:rPr>
+        <w:t>МЕХАНИКИ И ОПТИКИ”</w:t>
+      </w:r>
+    </w:p>
+    <w:p>
+      <w:pPr>
+        <w:pStyle w:val="Normal"/>
+        <w:jc w:val="center"/>
+        <w:rPr>
+          <w:rFonts w:ascii="Times New Roman" w:hAnsi="Times New Roman"/>
+          <w:b/>
+          <w:b/>
+          <w:sz w:val="26"/>
+          <w:szCs w:val="26"/>
+        </w:rPr>
+      </w:pPr>
+      <w:r>
+        <w:rPr>
+          <w:b/>
+          <w:sz w:val="26"/>
+          <w:szCs w:val="26"/>
+        </w:rPr>
+      </w:r>
+    </w:p>
+    <w:p>
+      <w:pPr>
+        <w:pStyle w:val="Normal"/>
+        <w:tabs>
+          <w:tab w:val="left" w:pos="6237" w:leader="none"/>
+        </w:tabs>
+        <w:spacing w:lineRule="auto" w:line="360"/>
+        <w:ind w:firstLine="6480"/>
+        <w:jc w:val="both"/>
+        <w:rPr/>
+      </w:pPr>
+      <w:r>
+        <w:rPr>
+          <w:b/>
+        </w:rPr>
+        <w:t xml:space="preserve">  </w:t>
+      </w:r>
+      <w:r>
+        <w:rPr>
+          <w:b/>
+        </w:rPr>
+        <w:t>УТВЕРЖДАЮ</w:t>
+      </w:r>
+    </w:p>
+    <w:p>
+      <w:pPr>
+        <w:pStyle w:val="Normal"/>
+        <w:tabs>
+          <w:tab w:val="left" w:pos="4820" w:leader="none"/>
+        </w:tabs>
+        <w:spacing w:lineRule="auto" w:line="360"/>
+        <w:ind w:firstLine="5579"/>
+        <w:jc w:val="both"/>
+        <w:rPr/>
+      </w:pPr>
+      <w:r>
+        <w:rPr/>
+        <w:t>Зав. кафедрой___________________</w:t>
+      </w:r>
+    </w:p>
+    <w:p>
+      <w:pPr>
+        <w:pStyle w:val="Normal"/>
+        <w:ind w:firstLine="5579"/>
+        <w:jc w:val="both"/>
+        <w:rPr/>
+      </w:pPr>
+      <w:r>
+        <w:rPr/>
+        <w:t>_______________________________</w:t>
+      </w:r>
+    </w:p>
+    <w:p>
+      <w:pPr>
+        <w:pStyle w:val="Normal"/>
+        <w:tabs>
+          <w:tab w:val="left" w:pos="4536" w:leader="none"/>
+        </w:tabs>
+        <w:ind w:firstLine="5580"/>
+        <w:rPr/>
+      </w:pPr>
+      <w:r>
+        <w:rPr>
           <w:sz w:val="16"/>
         </w:rPr>
         <w:tab/>
@@ -227,7 +2072,6 @@
       </w:pPr>
       <w:r>
         <w:rPr>
-          <w:rFonts w:ascii="Times New Roman" w:hAnsi="Times New Roman"/>
           <w:sz w:val="16"/>
         </w:rPr>
       </w:r>
@@ -238,14 +2082,10 @@
         <w:spacing w:lineRule="auto" w:line="360"/>
         <w:ind w:firstLine="5579"/>
         <w:jc w:val="both"/>
-        <w:rPr>
-          <w:rFonts w:ascii="Times New Roman" w:hAnsi="Times New Roman"/>
-        </w:rPr>
-      </w:pPr>
-      <w:r>
-        <w:rPr>
-          <w:rFonts w:ascii="Times New Roman" w:hAnsi="Times New Roman"/>
-        </w:rPr>
+        <w:rPr/>
+      </w:pPr>
+      <w:r>
+        <w:rPr/>
         <w:t>«____» «_______________» 20___ г.</w:t>
       </w:r>
     </w:p>
@@ -259,9 +2099,7 @@
         </w:rPr>
       </w:pPr>
       <w:r>
-        <w:rPr>
-          <w:rFonts w:ascii="Times New Roman" w:hAnsi="Times New Roman"/>
-        </w:rPr>
+        <w:rPr/>
       </w:r>
     </w:p>
     <w:p>
@@ -274,23 +2112,17 @@
         </w:rPr>
       </w:pPr>
       <w:r>
-        <w:rPr>
-          <w:rFonts w:ascii="Times New Roman" w:hAnsi="Times New Roman"/>
-        </w:rPr>
+        <w:rPr/>
       </w:r>
     </w:p>
     <w:p>
       <w:pPr>
         <w:pStyle w:val="Normal"/>
         <w:jc w:val="center"/>
-        <w:rPr>
-          <w:b/>
-          <w:b/>
-        </w:rPr>
-      </w:pPr>
-      <w:r>
-        <w:rPr>
-          <w:rFonts w:ascii="Times New Roman" w:hAnsi="Times New Roman"/>
+        <w:rPr/>
+      </w:pPr>
+      <w:r>
+        <w:rPr>
           <w:b/>
           <w:spacing w:val="60"/>
           <w:sz w:val="32"/>
@@ -302,7 +2134,21 @@
       <w:pPr>
         <w:pStyle w:val="Normal"/>
         <w:jc w:val="center"/>
-        <w:rPr>
+        <w:rPr/>
+      </w:pPr>
+      <w:r>
+        <w:rPr>
+          <w:b/>
+        </w:rPr>
+        <w:t>НА  ВЫПУСКНУЮ  КВАЛИФИКАЦИОННУЮ  РАБОТУ</w:t>
+      </w:r>
+    </w:p>
+    <w:p>
+      <w:pPr>
+        <w:pStyle w:val="Normal"/>
+        <w:jc w:val="center"/>
+        <w:rPr>
+          <w:rFonts w:ascii="Times New Roman" w:hAnsi="Times New Roman"/>
           <w:b/>
           <w:b/>
           <w:sz w:val="26"/>
@@ -311,72 +2157,46 @@
       </w:pPr>
       <w:r>
         <w:rPr>
-          <w:rFonts w:ascii="Times New Roman" w:hAnsi="Times New Roman"/>
-          <w:b/>
-        </w:rPr>
-        <w:t>НА  ВЫПУСКНУЮ  КВАЛИФИКАЦИОННУЮ  РАБОТУ</w:t>
-      </w:r>
-    </w:p>
-    <w:p>
-      <w:pPr>
-        <w:pStyle w:val="Normal"/>
-        <w:jc w:val="center"/>
-        <w:rPr>
-          <w:rFonts w:ascii="Times New Roman" w:hAnsi="Times New Roman"/>
-          <w:b/>
           <w:b/>
           <w:sz w:val="26"/>
           <w:szCs w:val="26"/>
         </w:rPr>
-      </w:pPr>
-      <w:r>
+      </w:r>
+    </w:p>
+    <w:p>
+      <w:pPr>
+        <w:pStyle w:val="Normal"/>
+        <w:jc w:val="center"/>
         <w:rPr>
           <w:rFonts w:ascii="Times New Roman" w:hAnsi="Times New Roman"/>
+          <w:b/>
           <w:b/>
           <w:sz w:val="26"/>
           <w:szCs w:val="26"/>
         </w:rPr>
-      </w:r>
-    </w:p>
-    <w:p>
-      <w:pPr>
-        <w:pStyle w:val="Normal"/>
-        <w:jc w:val="center"/>
-        <w:rPr>
-          <w:rFonts w:ascii="Times New Roman" w:hAnsi="Times New Roman"/>
-          <w:b/>
+      </w:pPr>
+      <w:r>
+        <w:rPr>
           <w:b/>
           <w:sz w:val="26"/>
           <w:szCs w:val="26"/>
         </w:rPr>
-      </w:pPr>
-      <w:r>
-        <w:rPr>
-          <w:rFonts w:ascii="Times New Roman" w:hAnsi="Times New Roman"/>
-          <w:b/>
-          <w:sz w:val="26"/>
-          <w:szCs w:val="26"/>
-        </w:rPr>
       </w:r>
     </w:p>
     <w:p>
       <w:pPr>
         <w:pStyle w:val="Normal"/>
         <w:spacing w:lineRule="auto" w:line="360"/>
-        <w:rPr>
-          <w:rFonts w:ascii="Times New Roman" w:hAnsi="Times New Roman"/>
-        </w:rPr>
-      </w:pPr>
-      <w:r>
-        <w:rPr>
-          <w:rFonts w:ascii="Times New Roman" w:hAnsi="Times New Roman"/>
+        <w:rPr/>
+      </w:pPr>
+      <w:r>
+        <w:rPr>
           <w:b/>
         </w:rPr>
         <w:t xml:space="preserve">Студенту </w:t>
       </w:r>
       <w:r>
         <w:rPr>
-          <w:rFonts w:ascii="Times New Roman" w:hAnsi="Times New Roman"/>
           <w:b/>
           <w:u w:val="single"/>
         </w:rPr>
@@ -384,7 +2204,6 @@
       </w:r>
       <w:r>
         <w:rPr>
-          <w:rFonts w:ascii="Times New Roman" w:hAnsi="Times New Roman"/>
           <w:b w:val="false"/>
           <w:i/>
           <w:iCs/>
@@ -394,39 +2213,10 @@
           <w:sz w:val="24"/>
           <w:u w:val="single"/>
         </w:rPr>
-        <w:t>Юшковск</w:t>
-      </w:r>
-      <w:r>
-        <w:rPr>
-          <w:rFonts w:ascii="Times New Roman" w:hAnsi="Times New Roman"/>
-          <w:b w:val="false"/>
-          <w:i/>
-          <w:iCs/>
-          <w:caps w:val="false"/>
-          <w:smallCaps w:val="false"/>
-          <w:color w:val="000000"/>
-          <w:sz w:val="24"/>
-          <w:u w:val="single"/>
-        </w:rPr>
-        <w:t>ому</w:t>
-      </w:r>
-      <w:r>
-        <w:rPr>
-          <w:rFonts w:ascii="Times New Roman" w:hAnsi="Times New Roman"/>
-          <w:b w:val="false"/>
-          <w:i/>
-          <w:iCs/>
-          <w:caps w:val="false"/>
-          <w:smallCaps w:val="false"/>
-          <w:color w:val="000000"/>
-          <w:sz w:val="24"/>
-          <w:u w:val="single"/>
-        </w:rPr>
-        <w:t xml:space="preserve"> А. В. </w:t>
-      </w:r>
-      <w:r>
-        <w:rPr>
-          <w:rFonts w:ascii="Times New Roman" w:hAnsi="Times New Roman"/>
+        <w:t xml:space="preserve">Юшковскому А. В.    </w:t>
+      </w:r>
+      <w:r>
+        <w:rPr>
           <w:b w:val="false"/>
           <w:caps w:val="false"/>
           <w:smallCaps w:val="false"/>
@@ -436,11 +2226,10 @@
           <w:u w:val="none"/>
           <w:effect w:val="none"/>
         </w:rPr>
-        <w:t xml:space="preserve">  </w:t>
-      </w:r>
-      <w:r>
-        <w:rPr>
-          <w:rFonts w:ascii="Times New Roman" w:hAnsi="Times New Roman"/>
+        <w:t xml:space="preserve">   </w:t>
+      </w:r>
+      <w:r>
+        <w:rPr>
           <w:b/>
           <w:i w:val="false"/>
           <w:caps w:val="false"/>
@@ -456,18 +2245,16 @@
       </w:r>
       <w:r>
         <w:rPr>
-          <w:rFonts w:ascii="Times New Roman" w:hAnsi="Times New Roman"/>
           <w:b w:val="false"/>
           <w:caps w:val="false"/>
           <w:smallCaps w:val="false"/>
           <w:color w:val="000000"/>
           <w:u w:val="single"/>
         </w:rPr>
-        <w:t xml:space="preserve"> </w:t>
-      </w:r>
-      <w:r>
-        <w:rPr>
-          <w:rFonts w:ascii="Times New Roman" w:hAnsi="Times New Roman"/>
+        <w:t xml:space="preserve">  </w:t>
+      </w:r>
+      <w:r>
+        <w:rPr>
           <w:b w:val="false"/>
           <w:i/>
           <w:iCs/>
@@ -477,11 +2264,10 @@
           <w:sz w:val="24"/>
           <w:u w:val="single"/>
         </w:rPr>
-        <w:t xml:space="preserve">N4249c </w:t>
-      </w:r>
-      <w:r>
-        <w:rPr>
-          <w:rFonts w:ascii="Times New Roman" w:hAnsi="Times New Roman"/>
+        <w:t xml:space="preserve">N4249c   </w:t>
+      </w:r>
+      <w:r>
+        <w:rPr>
           <w:b w:val="false"/>
           <w:caps w:val="false"/>
           <w:smallCaps w:val="false"/>
@@ -491,11 +2277,10 @@
           <w:u w:val="none"/>
           <w:effect w:val="none"/>
         </w:rPr>
-        <w:t xml:space="preserve">  </w:t>
-      </w:r>
-      <w:r>
-        <w:rPr>
-          <w:rFonts w:ascii="Times New Roman" w:hAnsi="Times New Roman"/>
+        <w:t xml:space="preserve">    </w:t>
+      </w:r>
+      <w:r>
+        <w:rPr>
           <w:b/>
           <w:i w:val="false"/>
           <w:caps w:val="false"/>
@@ -511,18 +2296,16 @@
       </w:r>
       <w:r>
         <w:rPr>
-          <w:rFonts w:ascii="Times New Roman" w:hAnsi="Times New Roman"/>
           <w:b w:val="false"/>
           <w:caps w:val="false"/>
           <w:smallCaps w:val="false"/>
           <w:color w:val="000000"/>
           <w:u w:val="single"/>
         </w:rPr>
-        <w:t xml:space="preserve"> </w:t>
-      </w:r>
-      <w:r>
-        <w:rPr>
-          <w:rFonts w:ascii="Times New Roman" w:hAnsi="Times New Roman"/>
+        <w:t xml:space="preserve">  </w:t>
+      </w:r>
+      <w:r>
+        <w:rPr>
           <w:b w:val="false"/>
           <w:i/>
           <w:iCs/>
@@ -532,11 +2315,10 @@
           <w:sz w:val="24"/>
           <w:u w:val="single"/>
         </w:rPr>
-        <w:t xml:space="preserve">ПБКС </w:t>
-      </w:r>
-      <w:r>
-        <w:rPr>
-          <w:rFonts w:ascii="Times New Roman" w:hAnsi="Times New Roman"/>
+        <w:t xml:space="preserve">ПБКС    </w:t>
+      </w:r>
+      <w:r>
+        <w:rPr>
           <w:b w:val="false"/>
           <w:caps w:val="false"/>
           <w:smallCaps w:val="false"/>
@@ -546,11 +2328,10 @@
           <w:u w:val="none"/>
           <w:effect w:val="none"/>
         </w:rPr>
-        <w:t xml:space="preserve">  </w:t>
-      </w:r>
-      <w:r>
-        <w:rPr>
-          <w:rFonts w:ascii="Times New Roman" w:hAnsi="Times New Roman"/>
+        <w:t xml:space="preserve">    </w:t>
+      </w:r>
+      <w:r>
+        <w:rPr>
           <w:b/>
           <w:i w:val="false"/>
           <w:caps w:val="false"/>
@@ -566,7 +2347,6 @@
       </w:r>
       <w:r>
         <w:rPr>
-          <w:rFonts w:ascii="Times New Roman" w:hAnsi="Times New Roman"/>
           <w:b w:val="false"/>
           <w:caps w:val="false"/>
           <w:smallCaps w:val="false"/>
@@ -577,7 +2357,6 @@
       </w:r>
       <w:r>
         <w:rPr>
-          <w:rFonts w:ascii="Times New Roman" w:hAnsi="Times New Roman"/>
           <w:b w:val="false"/>
           <w:i/>
           <w:iCs/>
@@ -587,27 +2366,24 @@
           <w:sz w:val="24"/>
           <w:u w:val="single"/>
         </w:rPr>
-        <w:t xml:space="preserve">БИТ </w:t>
+        <w:t xml:space="preserve">БИТ    </w:t>
       </w:r>
     </w:p>
     <w:p>
       <w:pPr>
         <w:pStyle w:val="Normal"/>
         <w:spacing w:lineRule="auto" w:line="360"/>
-        <w:rPr>
-          <w:rFonts w:ascii="Times New Roman" w:hAnsi="Times New Roman"/>
-        </w:rPr>
-      </w:pPr>
-      <w:r>
-        <w:rPr>
-          <w:rFonts w:ascii="Times New Roman" w:hAnsi="Times New Roman"/>
-          <w:b/>
-        </w:rPr>
-        <w:t xml:space="preserve">Руководитель </w:t>
-      </w:r>
-      <w:r>
-        <w:rPr>
-          <w:rFonts w:ascii="Times New Roman" w:hAnsi="Times New Roman"/>
+        <w:jc w:val="both"/>
+        <w:rPr/>
+      </w:pPr>
+      <w:r>
+        <w:rPr>
+          <w:b/>
+        </w:rPr>
+        <w:t xml:space="preserve">Руководитель от Университета ИТМО </w:t>
+      </w:r>
+      <w:r>
+        <w:rPr>
           <w:b/>
           <w:u w:val="single"/>
         </w:rPr>
@@ -615,91 +2391,84 @@
       </w:r>
       <w:r>
         <w:rPr>
-          <w:rFonts w:ascii="Times New Roman" w:hAnsi="Times New Roman"/>
           <w:b w:val="false"/>
           <w:bCs w:val="false"/>
           <w:i/>
           <w:iCs/>
           <w:u w:val="single"/>
         </w:rPr>
-        <w:t>Комаров Игорь Иванович, Университет ИТМО, доцент каф. ПБКС, к.ф.-м.н.</w:t>
-      </w:r>
-    </w:p>
-    <w:p>
-      <w:pPr>
-        <w:pStyle w:val="Normal"/>
-        <w:rPr>
-          <w:rFonts w:ascii="Times New Roman" w:hAnsi="Times New Roman"/>
-        </w:rPr>
-      </w:pPr>
-      <w:r>
-        <w:rPr>
-          <w:rFonts w:ascii="Times New Roman" w:hAnsi="Times New Roman"/>
-          <w:b/>
-        </w:rPr>
-        <w:t xml:space="preserve">1 Наименование темы: </w:t>
-      </w:r>
-      <w:r>
-        <w:rPr>
-          <w:rFonts w:ascii="Times New Roman" w:hAnsi="Times New Roman"/>
-          <w:b/>
-          <w:u w:val="single"/>
-        </w:rPr>
-        <w:t xml:space="preserve"> </w:t>
-      </w:r>
-      <w:r>
-        <w:rPr>
-          <w:rFonts w:ascii="Times New Roman" w:hAnsi="Times New Roman"/>
+        <w:t>Комаров Игорь Иванович, к.ф.-м.н., доцент каф. ПБКС, Университет ИТМО</w:t>
+      </w:r>
+      <w:r>
+        <w:rPr>
           <w:b w:val="false"/>
           <w:bCs w:val="false"/>
           <w:i/>
           <w:iCs/>
-          <w:u w:val="single"/>
-        </w:rPr>
-        <w:t>Автоматический анализ слабых моделей памяти параллельного программирования</w:t>
+          <w:u w:val="none"/>
+        </w:rPr>
+        <w:t>_____________________________________________________</w:t>
       </w:r>
     </w:p>
     <w:p>
       <w:pPr>
         <w:pStyle w:val="Normal"/>
         <w:spacing w:lineRule="auto" w:line="360"/>
-        <w:rPr>
-          <w:rFonts w:ascii="Times New Roman" w:hAnsi="Times New Roman"/>
-          <w:b/>
-          <w:b/>
-        </w:rPr>
-      </w:pPr>
-      <w:r>
-        <w:rPr>
-          <w:rFonts w:ascii="Times New Roman" w:hAnsi="Times New Roman"/>
-          <w:b/>
-        </w:rPr>
-      </w:r>
-    </w:p>
-    <w:p>
-      <w:pPr>
-        <w:pStyle w:val="Normal"/>
-        <w:spacing w:lineRule="auto" w:line="360"/>
-        <w:rPr>
-          <w:rFonts w:ascii="Times New Roman" w:hAnsi="Times New Roman"/>
-        </w:rPr>
-      </w:pPr>
-      <w:r>
-        <w:rPr>
-          <w:rFonts w:ascii="Times New Roman" w:hAnsi="Times New Roman"/>
-          <w:b/>
-        </w:rPr>
-        <w:t>Направление подготовки (специальность)</w:t>
-      </w:r>
-      <w:r>
-        <w:rPr>
-          <w:rFonts w:ascii="Times New Roman" w:hAnsi="Times New Roman"/>
+        <w:jc w:val="both"/>
+        <w:rPr/>
+      </w:pPr>
+      <w:r>
+        <w:rPr>
+          <w:b/>
+          <w:bCs/>
+        </w:rPr>
+        <w:t>Руководитель от Университета Аалто</w:t>
+      </w:r>
+      <w:r>
+        <w:rPr>
+          <w:b w:val="false"/>
+          <w:bCs w:val="false"/>
         </w:rPr>
         <w:t xml:space="preserve"> </w:t>
       </w:r>
       <w:r>
         <w:rPr>
-          <w:rFonts w:ascii="Times New Roman" w:hAnsi="Times New Roman"/>
+          <w:rFonts w:eastAsia="Times New Roman" w:cs="Times New Roman"/>
+          <w:b w:val="false"/>
+          <w:bCs w:val="false"/>
+          <w:spacing w:val="-2"/>
+          <w:sz w:val="24"/>
+          <w:szCs w:val="24"/>
+          <w:u w:val="single"/>
+          <w:lang w:eastAsia="ru-RU"/>
+        </w:rPr>
+        <w:t>Кейо Хельянко</w:t>
+      </w:r>
+      <w:r>
+        <w:rPr>
+          <w:u w:val="single"/>
+        </w:rPr>
+        <w:t>, д-р техн. наук, адъюнкт-профессор, Университет Аалто</w:t>
+      </w:r>
+      <w:r>
+        <w:rPr/>
+        <w:t>_______________________________________________________________</w:t>
+      </w:r>
+    </w:p>
+    <w:p>
+      <w:pPr>
+        <w:pStyle w:val="Normal"/>
+        <w:jc w:val="both"/>
+        <w:rPr/>
+      </w:pPr>
+      <w:r>
+        <w:rPr>
+          <w:b/>
+        </w:rPr>
+        <w:t xml:space="preserve">1 Наименование темы: </w:t>
+      </w:r>
+      <w:r>
+        <w:rPr>
           <w:b/>
           <w:u w:val="single"/>
         </w:rPr>
@@ -707,250 +2476,299 @@
       </w:r>
       <w:r>
         <w:rPr>
-          <w:rFonts w:ascii="Times New Roman" w:hAnsi="Times New Roman"/>
           <w:b w:val="false"/>
           <w:bCs w:val="false"/>
           <w:i/>
           <w:iCs/>
           <w:u w:val="single"/>
         </w:rPr>
-        <w:t xml:space="preserve">10.04.01 - Информационная безопасность </w:t>
-      </w:r>
-    </w:p>
-    <w:p>
-      <w:pPr>
-        <w:pStyle w:val="Normal"/>
-        <w:spacing w:lineRule="auto" w:line="360"/>
-        <w:rPr>
-          <w:rFonts w:ascii="Times New Roman" w:hAnsi="Times New Roman"/>
-        </w:rPr>
-      </w:pPr>
-      <w:r>
-        <w:rPr>
-          <w:rFonts w:ascii="Times New Roman" w:hAnsi="Times New Roman"/>
-          <w:b/>
-        </w:rPr>
-        <w:t xml:space="preserve">Направленность (профиль) </w:t>
-      </w:r>
-      <w:r>
-        <w:rPr>
-          <w:rFonts w:ascii="Times New Roman" w:hAnsi="Times New Roman"/>
-          <w:b/>
-          <w:u w:val="single"/>
-        </w:rPr>
-        <w:t xml:space="preserve"> </w:t>
-      </w:r>
-      <w:bookmarkStart w:id="0" w:name="_Hlk499641872"/>
-      <w:r>
-        <w:rPr>
-          <w:rFonts w:ascii="Times New Roman" w:hAnsi="Times New Roman"/>
+        <w:t>Автоматический анализ слабых моделей памяти параллельного программирования</w:t>
+      </w:r>
+      <w:r>
+        <w:rPr>
           <w:b w:val="false"/>
           <w:bCs w:val="false"/>
           <w:i/>
           <w:iCs/>
-          <w:u w:val="single"/>
-        </w:rPr>
-        <w:t>Информационная безопасность компьютерных систем</w:t>
-      </w:r>
-      <w:bookmarkEnd w:id="0"/>
-      <w:r>
+          <w:u w:val="none"/>
+        </w:rPr>
+        <w:t>_______________________________________________________________</w:t>
+      </w:r>
+    </w:p>
+    <w:p>
+      <w:pPr>
+        <w:pStyle w:val="Normal"/>
+        <w:jc w:val="both"/>
         <w:rPr>
           <w:rFonts w:ascii="Times New Roman" w:hAnsi="Times New Roman"/>
           <w:b w:val="false"/>
-          <w:bCs w:val="false"/>
+          <w:b w:val="false"/>
+          <w:bCs w:val="false"/>
+          <w:i/>
           <w:i/>
           <w:iCs/>
-          <w:u w:val="single"/>
-        </w:rPr>
+          <w:u w:val="none"/>
+        </w:rPr>
+      </w:pPr>
+      <w:r>
+        <w:rPr>
+          <w:b w:val="false"/>
+          <w:bCs w:val="false"/>
+          <w:i/>
+          <w:iCs/>
+          <w:u w:val="none"/>
+        </w:rPr>
+      </w:r>
+    </w:p>
+    <w:p>
+      <w:pPr>
+        <w:pStyle w:val="Normal"/>
+        <w:spacing w:lineRule="auto" w:line="360"/>
+        <w:jc w:val="both"/>
+        <w:rPr/>
+      </w:pPr>
+      <w:r>
+        <w:rPr>
+          <w:b/>
+        </w:rPr>
+        <w:t>Направление подготовки (специальность)</w:t>
+      </w:r>
+      <w:r>
+        <w:rPr/>
         <w:t xml:space="preserve"> </w:t>
       </w:r>
-    </w:p>
-    <w:p>
-      <w:pPr>
-        <w:pStyle w:val="Normal"/>
+      <w:r>
+        <w:rPr>
+          <w:b/>
+          <w:u w:val="single"/>
+        </w:rPr>
+        <w:t xml:space="preserve"> </w:t>
+      </w:r>
+      <w:r>
+        <w:rPr>
+          <w:b w:val="false"/>
+          <w:bCs w:val="false"/>
+          <w:i/>
+          <w:iCs/>
+          <w:u w:val="single"/>
+        </w:rPr>
+        <w:t>10.04.01 - Информационная безопасность</w:t>
+      </w:r>
+      <w:r>
+        <w:rPr>
+          <w:b w:val="false"/>
+          <w:bCs w:val="false"/>
+          <w:i/>
+          <w:iCs/>
+          <w:u w:val="none"/>
+        </w:rPr>
+        <w:t>____</w:t>
+      </w:r>
+    </w:p>
+    <w:p>
+      <w:pPr>
+        <w:pStyle w:val="Normal"/>
+        <w:spacing w:lineRule="auto" w:line="360"/>
+        <w:jc w:val="both"/>
+        <w:rPr/>
+      </w:pPr>
+      <w:r>
+        <w:rPr>
+          <w:b/>
+        </w:rPr>
+        <w:t xml:space="preserve">Направленность (профиль) </w:t>
+      </w:r>
+      <w:r>
+        <w:rPr>
+          <w:b/>
+          <w:u w:val="single"/>
+        </w:rPr>
+        <w:t xml:space="preserve"> </w:t>
+      </w:r>
+      <w:bookmarkStart w:id="1" w:name="_Hlk499641872"/>
+      <w:r>
+        <w:rPr>
+          <w:b w:val="false"/>
+          <w:bCs w:val="false"/>
+          <w:i/>
+          <w:iCs/>
+          <w:u w:val="single"/>
+        </w:rPr>
+        <w:t>Информационная безопасность компьютерных систем</w:t>
+      </w:r>
+      <w:bookmarkEnd w:id="1"/>
+      <w:r>
+        <w:rPr>
+          <w:b w:val="false"/>
+          <w:bCs w:val="false"/>
+          <w:i/>
+          <w:iCs/>
+          <w:u w:val="none"/>
+        </w:rPr>
+        <w:t>______</w:t>
+      </w:r>
+    </w:p>
+    <w:p>
+      <w:pPr>
+        <w:pStyle w:val="Normal"/>
+        <w:jc w:val="both"/>
+        <w:rPr/>
+      </w:pPr>
+      <w:r>
+        <w:rPr>
+          <w:b/>
+        </w:rPr>
+        <w:t xml:space="preserve">Квалификация </w:t>
+      </w:r>
+      <w:r>
+        <w:rPr>
+          <w:b w:val="false"/>
+          <w:bCs w:val="false"/>
+          <w:u w:val="single"/>
+        </w:rPr>
+        <w:t xml:space="preserve"> магистр </w:t>
+      </w:r>
+    </w:p>
+    <w:p>
+      <w:pPr>
+        <w:pStyle w:val="Normal"/>
+        <w:spacing w:lineRule="auto" w:line="360"/>
         <w:rPr>
           <w:rFonts w:ascii="Times New Roman" w:hAnsi="Times New Roman"/>
-        </w:rPr>
-      </w:pPr>
-      <w:r>
-        <w:rPr>
-          <w:rFonts w:ascii="Times New Roman" w:hAnsi="Times New Roman"/>
-          <w:b/>
-        </w:rPr>
-        <w:t>Квалификаци</w:t>
-      </w:r>
-      <w:r>
-        <w:rPr>
-          <w:rFonts w:ascii="Times New Roman" w:hAnsi="Times New Roman"/>
-          <w:b/>
-        </w:rPr>
-        <w:t xml:space="preserve">я </w:t>
-      </w:r>
-      <w:r>
-        <w:rPr>
-          <w:rFonts w:ascii="Times New Roman" w:hAnsi="Times New Roman"/>
-          <w:b w:val="false"/>
-          <w:bCs w:val="false"/>
-          <w:u w:val="single"/>
-        </w:rPr>
-        <w:t xml:space="preserve"> магистр </w:t>
-      </w:r>
-    </w:p>
-    <w:p>
-      <w:pPr>
-        <w:pStyle w:val="Normal"/>
-        <w:spacing w:lineRule="auto" w:line="360"/>
-        <w:rPr>
-          <w:rFonts w:ascii="Times New Roman" w:hAnsi="Times New Roman"/>
-          <w:b/>
-          <w:b/>
-        </w:rPr>
-      </w:pPr>
-      <w:r>
-        <w:rPr>
-          <w:rFonts w:ascii="Times New Roman" w:hAnsi="Times New Roman"/>
-          <w:b/>
-        </w:rPr>
-      </w:r>
-    </w:p>
-    <w:p>
-      <w:pPr>
-        <w:pStyle w:val="Normal"/>
-        <w:spacing w:lineRule="auto" w:line="360"/>
-        <w:rPr>
-          <w:b/>
-          <w:b/>
-        </w:rPr>
-      </w:pPr>
-      <w:r>
-        <w:rPr>
-          <w:rFonts w:ascii="Times New Roman" w:hAnsi="Times New Roman"/>
-          <w:b/>
-        </w:rPr>
-        <w:t>2 Срок сдачи студентом законченной работы   «</w:t>
-      </w:r>
-      <w:r>
-        <w:rPr>
-          <w:rFonts w:ascii="Times New Roman" w:hAnsi="Times New Roman"/>
-          <w:highlight w:val="yellow"/>
-        </w:rPr>
-        <w:t>______</w:t>
-      </w:r>
-      <w:r>
-        <w:rPr>
-          <w:rFonts w:ascii="Times New Roman" w:hAnsi="Times New Roman"/>
-        </w:rPr>
-        <w:t>» «__________________» 20_____г.</w:t>
-      </w:r>
-    </w:p>
-    <w:p>
-      <w:pPr>
-        <w:pStyle w:val="Normal"/>
-        <w:spacing w:lineRule="auto" w:line="360"/>
-        <w:rPr>
-          <w:rFonts w:ascii="Times New Roman" w:hAnsi="Times New Roman"/>
-        </w:rPr>
-      </w:pPr>
-      <w:r>
-        <w:rPr>
-          <w:rFonts w:ascii="Times New Roman" w:hAnsi="Times New Roman"/>
+          <w:b/>
+          <w:b/>
+        </w:rPr>
+      </w:pPr>
+      <w:r>
+        <w:rPr>
+          <w:b/>
+        </w:rPr>
+      </w:r>
+    </w:p>
+    <w:p>
+      <w:pPr>
+        <w:pStyle w:val="Normal"/>
+        <w:spacing w:lineRule="auto" w:line="276"/>
+        <w:rPr/>
+      </w:pPr>
+      <w:r>
+        <w:rPr>
+          <w:b/>
+        </w:rPr>
+        <w:t xml:space="preserve">2 Срок сдачи студентом законченной работы   </w:t>
+      </w:r>
+      <w:r>
+        <w:rPr>
+          <w:b w:val="false"/>
+          <w:bCs w:val="false"/>
+          <w:color w:val="00000A"/>
+        </w:rPr>
+        <w:t>«</w:t>
+      </w:r>
+      <w:r>
+        <w:rPr>
+          <w:b w:val="false"/>
+          <w:bCs w:val="false"/>
+          <w:color w:val="00000A"/>
+          <w:u w:val="single"/>
+        </w:rPr>
+        <w:t xml:space="preserve">  4  </w:t>
+      </w:r>
+      <w:r>
+        <w:rPr>
+          <w:b w:val="false"/>
+          <w:bCs w:val="false"/>
+          <w:color w:val="00000A"/>
+        </w:rPr>
+        <w:t>»</w:t>
+      </w:r>
+      <w:r>
+        <w:rPr>
+          <w:b w:val="false"/>
+          <w:bCs w:val="false"/>
+        </w:rPr>
+        <w:t xml:space="preserve"> «</w:t>
+      </w:r>
+      <w:r>
+        <w:rPr>
+          <w:b w:val="false"/>
+          <w:bCs w:val="false"/>
+          <w:u w:val="single"/>
+        </w:rPr>
+        <w:t xml:space="preserve">  июня  </w:t>
+      </w:r>
+      <w:r>
+        <w:rPr>
+          <w:b w:val="false"/>
+          <w:bCs w:val="false"/>
+        </w:rPr>
+        <w:t xml:space="preserve">» </w:t>
+      </w:r>
+      <w:r>
+        <w:rPr>
+          <w:b w:val="false"/>
+          <w:bCs w:val="false"/>
+          <w:u w:val="none"/>
+        </w:rPr>
+        <w:t>20</w:t>
+      </w:r>
+      <w:r>
+        <w:rPr>
+          <w:b w:val="false"/>
+          <w:bCs w:val="false"/>
+          <w:u w:val="single"/>
+        </w:rPr>
+        <w:t xml:space="preserve">18 </w:t>
+      </w:r>
+      <w:r>
+        <w:rPr>
+          <w:b w:val="false"/>
+          <w:bCs w:val="false"/>
+        </w:rPr>
+        <w:t>г.</w:t>
+      </w:r>
+    </w:p>
+    <w:p>
+      <w:pPr>
+        <w:pStyle w:val="Normal"/>
+        <w:spacing w:lineRule="auto" w:line="276"/>
+        <w:rPr/>
+      </w:pPr>
+      <w:r>
+        <w:rPr>
           <w:b/>
         </w:rPr>
         <w:t>3 Техническое задание и исходные данные к работе</w:t>
       </w:r>
       <w:r>
-        <w:rPr>
-          <w:rFonts w:ascii="Times New Roman" w:hAnsi="Times New Roman"/>
-        </w:rPr>
+        <w:rPr/>
         <w:t xml:space="preserve"> </w:t>
       </w:r>
     </w:p>
     <w:p>
       <w:pPr>
         <w:pStyle w:val="Normal"/>
-        <w:spacing w:lineRule="auto" w:line="360"/>
-        <w:rPr>
-          <w:rFonts w:ascii="Times New Roman" w:hAnsi="Times New Roman"/>
-          <w:u w:val="single"/>
-        </w:rPr>
-      </w:pPr>
-      <w:r>
-        <w:rPr>
-          <w:rFonts w:ascii="Times New Roman" w:hAnsi="Times New Roman"/>
-          <w:u w:val="single"/>
-        </w:rPr>
-        <w:t>(</w:t>
-      </w:r>
-      <w:r>
-        <w:rPr>
-          <w:rFonts w:ascii="Times New Roman" w:hAnsi="Times New Roman"/>
-          <w:u w:val="single"/>
-        </w:rPr>
-        <w:t xml:space="preserve">1) </w:t>
-      </w:r>
-      <w:r>
-        <w:rPr>
-          <w:rFonts w:ascii="Times New Roman" w:hAnsi="Times New Roman"/>
-          <w:u w:val="single"/>
-        </w:rPr>
-        <w:t>И</w:t>
-      </w:r>
-      <w:r>
-        <w:rPr>
-          <w:rFonts w:ascii="Times New Roman" w:hAnsi="Times New Roman"/>
-          <w:u w:val="single"/>
-        </w:rPr>
-        <w:t>зуч</w:t>
-      </w:r>
-      <w:r>
-        <w:rPr>
-          <w:rFonts w:ascii="Times New Roman" w:hAnsi="Times New Roman"/>
-          <w:u w:val="single"/>
-        </w:rPr>
-        <w:t>ить</w:t>
-      </w:r>
-      <w:r>
-        <w:rPr>
-          <w:rFonts w:ascii="Times New Roman" w:hAnsi="Times New Roman"/>
-          <w:u w:val="single"/>
-        </w:rPr>
-        <w:t xml:space="preserve"> существующи</w:t>
-      </w:r>
-      <w:r>
-        <w:rPr>
-          <w:rFonts w:ascii="Times New Roman" w:hAnsi="Times New Roman"/>
-          <w:u w:val="single"/>
-        </w:rPr>
-        <w:t>е</w:t>
-      </w:r>
-      <w:r>
-        <w:rPr>
-          <w:rFonts w:ascii="Times New Roman" w:hAnsi="Times New Roman"/>
-          <w:u w:val="single"/>
-        </w:rPr>
-        <w:t xml:space="preserve"> подходов к анализу параллельных программ в средах выполнения со слабыми моделями памяти; </w:t>
-      </w:r>
-      <w:r>
-        <w:rPr>
-          <w:rFonts w:ascii="Times New Roman" w:hAnsi="Times New Roman"/>
+        <w:spacing w:lineRule="auto" w:line="276"/>
+        <w:jc w:val="both"/>
+        <w:rPr/>
+      </w:pPr>
+      <w:r>
+        <w:rPr>
+          <w:u w:val="single"/>
+        </w:rPr>
+        <w:t xml:space="preserve">(1) Изучить существующие подходов к анализу параллельных программ в средах выполнения со слабыми моделями памяти; </w:t>
+      </w:r>
+      <w:r>
+        <w:rPr>
           <w:i w:val="false"/>
           <w:iCs w:val="false"/>
           <w:u w:val="single"/>
         </w:rPr>
-        <w:t xml:space="preserve">(2) </w:t>
-      </w:r>
-      <w:r>
-        <w:rPr>
-          <w:rFonts w:ascii="Times New Roman" w:hAnsi="Times New Roman"/>
-          <w:i w:val="false"/>
-          <w:iCs w:val="false"/>
-          <w:u w:val="single"/>
-        </w:rPr>
-        <w:t>Р</w:t>
-      </w:r>
-      <w:r>
-        <w:rPr>
-          <w:rFonts w:eastAsia="Times New Roman" w:cs="Times New Roman" w:ascii="Times New Roman" w:hAnsi="Times New Roman"/>
+        <w:t>(2) Р</w:t>
+      </w:r>
+      <w:r>
+        <w:rPr>
+          <w:rFonts w:eastAsia="Times New Roman" w:cs="Times New Roman"/>
           <w:i w:val="false"/>
           <w:iCs w:val="false"/>
           <w:sz w:val="24"/>
@@ -958,326 +2776,173 @@
           <w:u w:val="single"/>
           <w:lang w:eastAsia="ru-RU"/>
         </w:rPr>
-        <w:t>асшир</w:t>
-      </w:r>
-      <w:r>
-        <w:rPr>
-          <w:rFonts w:eastAsia="Times New Roman" w:cs="Times New Roman" w:ascii="Times New Roman" w:hAnsi="Times New Roman"/>
+        <w:t xml:space="preserve">асширить поддержку статическим анализатором Porthos синтаксических конструкций языка С; </w:t>
+      </w:r>
+      <w:r>
+        <w:rPr>
           <w:i w:val="false"/>
           <w:iCs w:val="false"/>
-          <w:sz w:val="24"/>
-          <w:szCs w:val="24"/>
-          <w:u w:val="single"/>
-          <w:lang w:eastAsia="ru-RU"/>
-        </w:rPr>
-        <w:t>ить</w:t>
-      </w:r>
-      <w:r>
-        <w:rPr>
-          <w:rFonts w:eastAsia="Times New Roman" w:cs="Times New Roman" w:ascii="Times New Roman" w:hAnsi="Times New Roman"/>
-          <w:i w:val="false"/>
-          <w:iCs w:val="false"/>
-          <w:sz w:val="24"/>
-          <w:szCs w:val="24"/>
-          <w:u w:val="single"/>
-          <w:lang w:eastAsia="ru-RU"/>
-        </w:rPr>
-        <w:t xml:space="preserve"> поддержк</w:t>
-      </w:r>
-      <w:r>
-        <w:rPr>
-          <w:rFonts w:eastAsia="Times New Roman" w:cs="Times New Roman" w:ascii="Times New Roman" w:hAnsi="Times New Roman"/>
-          <w:i w:val="false"/>
-          <w:iCs w:val="false"/>
-          <w:sz w:val="24"/>
-          <w:szCs w:val="24"/>
-          <w:u w:val="single"/>
-          <w:lang w:eastAsia="ru-RU"/>
-        </w:rPr>
-        <w:t>у</w:t>
-      </w:r>
-      <w:r>
-        <w:rPr>
-          <w:rFonts w:eastAsia="Times New Roman" w:cs="Times New Roman" w:ascii="Times New Roman" w:hAnsi="Times New Roman"/>
-          <w:i w:val="false"/>
-          <w:iCs w:val="false"/>
-          <w:sz w:val="24"/>
-          <w:szCs w:val="24"/>
-          <w:u w:val="single"/>
-          <w:lang w:eastAsia="ru-RU"/>
-        </w:rPr>
-        <w:t xml:space="preserve"> статическим анализатором Porthos синтаксических конструкций языка С</w:t>
-      </w:r>
-      <w:r>
-        <w:rPr>
-          <w:rFonts w:eastAsia="Times New Roman" w:cs="Times New Roman" w:ascii="Times New Roman" w:hAnsi="Times New Roman"/>
-          <w:i w:val="false"/>
-          <w:iCs w:val="false"/>
-          <w:sz w:val="24"/>
-          <w:szCs w:val="24"/>
-          <w:u w:val="single"/>
-          <w:lang w:eastAsia="ru-RU"/>
-        </w:rPr>
-        <w:t xml:space="preserve">; </w:t>
-      </w:r>
-      <w:r>
-        <w:rPr>
-          <w:rFonts w:ascii="Times New Roman" w:hAnsi="Times New Roman"/>
-          <w:i w:val="false"/>
-          <w:iCs w:val="false"/>
           <w:u w:val="single"/>
         </w:rPr>
         <w:t>(3</w:t>
       </w:r>
       <w:r>
         <w:rPr>
-          <w:rFonts w:ascii="Times New Roman" w:hAnsi="Times New Roman"/>
-          <w:u w:val="single"/>
-        </w:rPr>
-        <w:t>) </w:t>
-      </w:r>
-      <w:r>
-        <w:rPr>
-          <w:rFonts w:ascii="Times New Roman" w:hAnsi="Times New Roman"/>
-          <w:u w:val="single"/>
-        </w:rPr>
-        <w:t>Сп</w:t>
-      </w:r>
-      <w:r>
-        <w:rPr>
-          <w:rFonts w:ascii="Times New Roman" w:hAnsi="Times New Roman"/>
-          <w:u w:val="single"/>
-        </w:rPr>
-        <w:t>роектирова</w:t>
-      </w:r>
-      <w:r>
-        <w:rPr>
-          <w:rFonts w:ascii="Times New Roman" w:hAnsi="Times New Roman"/>
-          <w:u w:val="single"/>
-        </w:rPr>
-        <w:t>ть</w:t>
-      </w:r>
-      <w:r>
-        <w:rPr>
-          <w:rFonts w:ascii="Times New Roman" w:hAnsi="Times New Roman"/>
-          <w:u w:val="single"/>
-        </w:rPr>
-        <w:t xml:space="preserve"> низкоуровнев</w:t>
-      </w:r>
-      <w:r>
-        <w:rPr>
-          <w:rFonts w:ascii="Times New Roman" w:hAnsi="Times New Roman"/>
-          <w:u w:val="single"/>
-        </w:rPr>
-        <w:t xml:space="preserve">ое </w:t>
-      </w:r>
-      <w:r>
-        <w:rPr>
-          <w:rFonts w:ascii="Times New Roman" w:hAnsi="Times New Roman"/>
-          <w:u w:val="single"/>
-        </w:rPr>
-        <w:t>представлени</w:t>
-      </w:r>
-      <w:r>
-        <w:rPr>
-          <w:rFonts w:ascii="Times New Roman" w:hAnsi="Times New Roman"/>
-          <w:u w:val="single"/>
-        </w:rPr>
-        <w:t>е</w:t>
-      </w:r>
-      <w:r>
-        <w:rPr>
-          <w:rFonts w:ascii="Times New Roman" w:hAnsi="Times New Roman"/>
-          <w:u w:val="single"/>
-        </w:rPr>
-        <w:t xml:space="preserve"> языка С (граф потока событий) </w:t>
-      </w:r>
-      <w:r>
-        <w:rPr>
-          <w:rFonts w:ascii="Times New Roman" w:hAnsi="Times New Roman"/>
-          <w:u w:val="single"/>
-        </w:rPr>
-        <w:t>как абстрактный язык ассемблера, пригодный для проведения анализа программ в средах выполнения со слабыми моделями памяти</w:t>
-      </w:r>
-      <w:r>
-        <w:rPr>
-          <w:rFonts w:ascii="Times New Roman" w:hAnsi="Times New Roman"/>
-          <w:u w:val="single"/>
-        </w:rPr>
-        <w:t>; (4) разработ</w:t>
-      </w:r>
-      <w:r>
-        <w:rPr>
-          <w:rFonts w:ascii="Times New Roman" w:hAnsi="Times New Roman"/>
-          <w:u w:val="single"/>
-        </w:rPr>
-        <w:t>ать</w:t>
-      </w:r>
-      <w:r>
-        <w:rPr>
-          <w:rFonts w:ascii="Times New Roman" w:hAnsi="Times New Roman"/>
-          <w:u w:val="single"/>
-        </w:rPr>
-        <w:t xml:space="preserve"> расширяем</w:t>
-      </w:r>
-      <w:r>
-        <w:rPr>
-          <w:rFonts w:ascii="Times New Roman" w:hAnsi="Times New Roman"/>
-          <w:u w:val="single"/>
-        </w:rPr>
-        <w:t>ый</w:t>
-      </w:r>
-      <w:r>
-        <w:rPr>
-          <w:rFonts w:ascii="Times New Roman" w:hAnsi="Times New Roman"/>
-          <w:u w:val="single"/>
-        </w:rPr>
-        <w:t xml:space="preserve">интерпретатор программ на языке С как часть инфраструктуры неоптимизирующего компилятора входной программы в граф потока событий, </w:t>
-      </w:r>
-      <w:r>
-        <w:rPr>
-          <w:rFonts w:ascii="Times New Roman" w:hAnsi="Times New Roman"/>
-          <w:u w:val="single"/>
-        </w:rPr>
-        <w:t>имеющего</w:t>
-      </w:r>
-      <w:r>
-        <w:rPr>
-          <w:rFonts w:ascii="Times New Roman" w:hAnsi="Times New Roman"/>
+          <w:u w:val="single"/>
+        </w:rPr>
+        <w:t>) Спроектировать низкоуровневое представление входной программы на языке С (граф потока событий) на уровне абстрактного язык ассемблера, пригодного для проведения анализа программ в средах выполнения со слабыми моделями памяти; (4) разработать расширяемый интерпретатор программ на языке С как часть инфраструктуры неоптимизирующего компилятора входной программы в граф потока событий, имеющего произвольную структуру подграфа потока управления.</w:t>
+      </w:r>
+      <w:r>
+        <w:rPr>
+          <w:u w:val="none"/>
+        </w:rPr>
+        <w:t>______________________________________________</w:t>
+      </w:r>
+    </w:p>
+    <w:p>
+      <w:pPr>
+        <w:pStyle w:val="Normal"/>
+        <w:spacing w:lineRule="auto" w:line="276"/>
+        <w:jc w:val="both"/>
+        <w:rPr/>
+      </w:pPr>
+      <w:r>
+        <w:rPr>
+          <w:b/>
+          <w:u w:val="none"/>
+        </w:rPr>
+        <w:t>________________________________________________________________________________</w:t>
+      </w:r>
+    </w:p>
+    <w:p>
+      <w:pPr>
+        <w:pStyle w:val="Normal"/>
+        <w:spacing w:lineRule="auto" w:line="276"/>
+        <w:jc w:val="both"/>
+        <w:rPr/>
+      </w:pPr>
+      <w:r>
+        <w:rPr>
+          <w:b/>
+          <w:u w:val="none"/>
+        </w:rPr>
+        <w:t>________________________________________________________________________________</w:t>
+      </w:r>
+    </w:p>
+    <w:p>
+      <w:pPr>
+        <w:pStyle w:val="Normal"/>
+        <w:spacing w:lineRule="auto" w:line="276"/>
+        <w:rPr/>
+      </w:pPr>
+      <w:r>
+        <w:rPr>
+          <w:b/>
+        </w:rPr>
+        <w:t>4 Содержание выпускной квалификационной работы (перечень подлежащих разработке вопросов)</w:t>
+      </w:r>
+    </w:p>
+    <w:p>
+      <w:pPr>
+        <w:pStyle w:val="Normal"/>
+        <w:spacing w:lineRule="auto" w:line="276"/>
+        <w:jc w:val="both"/>
+        <w:rPr/>
+      </w:pPr>
+      <w:r>
+        <w:rPr>
+          <w:u w:val="single"/>
+        </w:rPr>
+        <w:t xml:space="preserve">(1) Изучить основные аспекты верификации параллельных программ; (2) Изучить существующие математические модели параллельных программ, выполняемых в средах со слабой моделью памяти (в частности, модель, подробно описанная в работе [2]); (3) Изучить подход к сведению задачи анализа параллельных программ в средах выполнения со слабой моделью памяти к SMT-проблеме, предложенный в работе [1]; (4) Определить необходимые действия по поддержке языка С анализатором Porthos в качестве языка анализируемых программ; (5) Реализовать частичную поддержку языка С в качестве входного языка без потерей в производительности и корректности работы анализатора. </w:t>
+      </w:r>
+      <w:r>
+        <w:rPr>
+          <w:u w:val="none"/>
+        </w:rPr>
+        <w:t>________________________________________________________________________________________________________________________________________________________________</w:t>
+      </w:r>
+    </w:p>
+    <w:p>
+      <w:pPr>
+        <w:pStyle w:val="Normal"/>
+        <w:spacing w:lineRule="auto" w:line="276"/>
+        <w:jc w:val="both"/>
+        <w:rPr/>
+      </w:pPr>
+      <w:r>
+        <w:rPr>
+          <w:u w:val="none"/>
+        </w:rPr>
+        <w:t>________________________________________________________________________________</w:t>
+      </w:r>
+    </w:p>
+    <w:p>
+      <w:pPr>
+        <w:pStyle w:val="Normal"/>
+        <w:spacing w:lineRule="auto" w:line="360"/>
+        <w:rPr/>
+      </w:pPr>
+      <w:r>
+        <w:rPr>
+          <w:b/>
+        </w:rPr>
+        <w:t>5 Перечень графического материала (с указанием обязательного материала</w:t>
+      </w:r>
+      <w:r>
+        <w:rPr/>
+        <w:t xml:space="preserve">) </w:t>
+      </w:r>
+    </w:p>
+    <w:p>
+      <w:pPr>
+        <w:pStyle w:val="Normal"/>
+        <w:spacing w:lineRule="auto" w:line="360"/>
+        <w:rPr/>
+      </w:pPr>
+      <w:r>
+        <w:rPr>
           <w:u w:val="single"/>
         </w:rPr>
         <w:t xml:space="preserve"> </w:t>
       </w:r>
       <w:r>
         <w:rPr>
-          <w:rFonts w:ascii="Times New Roman" w:hAnsi="Times New Roman"/>
-          <w:u w:val="single"/>
-        </w:rPr>
-        <w:t>произвольную структуру подграфа потока управления.</w:t>
-      </w:r>
-    </w:p>
-    <w:p>
-      <w:pPr>
-        <w:pStyle w:val="Normal"/>
-        <w:spacing w:lineRule="auto" w:line="240"/>
-        <w:rPr>
-          <w:rFonts w:ascii="Times New Roman" w:hAnsi="Times New Roman"/>
-        </w:rPr>
-      </w:pPr>
-      <w:r>
-        <w:rPr>
-          <w:rFonts w:ascii="Times New Roman" w:hAnsi="Times New Roman"/>
-          <w:b/>
-        </w:rPr>
-        <w:t>4 Содержание выпускной квалификационной работы (перечень подлежащих разработке вопросов)</w:t>
-      </w:r>
-    </w:p>
-    <w:p>
-      <w:pPr>
-        <w:pStyle w:val="Normal"/>
-        <w:spacing w:lineRule="auto" w:line="360"/>
-        <w:rPr>
-          <w:rFonts w:ascii="Times New Roman" w:hAnsi="Times New Roman"/>
-        </w:rPr>
-      </w:pPr>
-      <w:r>
-        <w:rPr>
-          <w:rFonts w:ascii="Times New Roman" w:hAnsi="Times New Roman"/>
-        </w:rPr>
-        <w:t>(1) Изучить основные аспекты верификации параллельных программ; (2) Изучить существующие математические модели параллельных программ, выполняемых в средах со слабыми моделями памяти (в частности, модель, подробно описанная в работе [2]); (3) Изучить подход к сведению задачи анализа параллельных программ в средах выполнения со слабыми моделями памяти к задаче решения SMT-формулы, предложенный в работе [1]; (4) Определить необходимые действия по поддержке языка С анализатором Porthos в качестве языка анализируемых программ; (5) Реализовать частичную поддержку языка С в качестве входного языка без потерей в производительности и корректности работы анализатора.</w:t>
-      </w:r>
-    </w:p>
-    <w:p>
-      <w:pPr>
-        <w:pStyle w:val="Normal"/>
-        <w:rPr>
-          <w:rFonts w:ascii="Times New Roman" w:hAnsi="Times New Roman"/>
-        </w:rPr>
-      </w:pPr>
-      <w:r>
-        <w:rPr>
-          <w:rFonts w:ascii="Times New Roman" w:hAnsi="Times New Roman"/>
-        </w:rPr>
-      </w:r>
-    </w:p>
-    <w:p>
-      <w:pPr>
-        <w:pStyle w:val="Normal"/>
-        <w:spacing w:lineRule="auto" w:line="360"/>
-        <w:rPr>
-          <w:rFonts w:ascii="Times New Roman" w:hAnsi="Times New Roman"/>
-        </w:rPr>
-      </w:pPr>
-      <w:r>
-        <w:rPr>
-          <w:rFonts w:ascii="Times New Roman" w:hAnsi="Times New Roman"/>
-          <w:b/>
-        </w:rPr>
-        <w:t>5 Перечень графического материала (с указанием обязательного материала</w:t>
-      </w:r>
-      <w:r>
-        <w:rPr>
-          <w:rFonts w:ascii="Times New Roman" w:hAnsi="Times New Roman"/>
-        </w:rPr>
-        <w:t xml:space="preserve">) </w:t>
-      </w:r>
-    </w:p>
-    <w:p>
-      <w:pPr>
-        <w:pStyle w:val="Normal"/>
-        <w:spacing w:lineRule="auto" w:line="360"/>
-        <w:rPr>
-          <w:rFonts w:ascii="Times New Roman" w:hAnsi="Times New Roman"/>
-          <w:highlight w:val="yellow"/>
-        </w:rPr>
-      </w:pPr>
-      <w:r>
-        <w:rPr>
-          <w:rFonts w:ascii="Times New Roman" w:hAnsi="Times New Roman"/>
-          <w:highlight w:val="yellow"/>
-        </w:rPr>
-        <w:t xml:space="preserve">                               </w:t>
-      </w:r>
-      <w:r>
-        <w:rPr>
-          <w:rFonts w:ascii="Times New Roman" w:hAnsi="Times New Roman"/>
-          <w:highlight w:val="yellow"/>
-        </w:rPr>
-        <w:t>?                      .</w:t>
-      </w:r>
-    </w:p>
-    <w:p>
-      <w:pPr>
-        <w:pStyle w:val="Normal"/>
-        <w:rPr>
-          <w:rFonts w:ascii="Times New Roman" w:hAnsi="Times New Roman"/>
-        </w:rPr>
-      </w:pPr>
-      <w:r>
-        <w:rPr>
-          <w:rFonts w:ascii="Times New Roman" w:hAnsi="Times New Roman"/>
+          <w:u w:val="single"/>
+        </w:rPr>
+        <w:t>нет</w:t>
+      </w:r>
+      <w:r>
+        <w:rPr>
+          <w:u w:val="none"/>
+        </w:rPr>
+        <w:t>____________________________________________________________________________</w:t>
+      </w:r>
+    </w:p>
+    <w:p>
+      <w:pPr>
+        <w:pStyle w:val="Normal"/>
+        <w:rPr/>
+      </w:pPr>
+      <w:r>
+        <w:rPr>
           <w:b/>
         </w:rPr>
         <w:t>6 Исходные материалы и пособия</w:t>
       </w:r>
       <w:r>
-        <w:rPr>
-          <w:rFonts w:ascii="Times New Roman" w:hAnsi="Times New Roman"/>
-        </w:rPr>
+        <w:rPr/>
         <w:t xml:space="preserve">  </w:t>
       </w:r>
     </w:p>
     <w:p>
       <w:pPr>
         <w:pStyle w:val="Normal"/>
-        <w:rPr>
-          <w:rFonts w:ascii="Times New Roman" w:hAnsi="Times New Roman"/>
-          <w:u w:val="single"/>
-        </w:rPr>
-      </w:pPr>
-      <w:r>
-        <w:rPr>
-          <w:rFonts w:ascii="Times New Roman" w:hAnsi="Times New Roman"/>
+        <w:spacing w:lineRule="auto" w:line="276"/>
+        <w:jc w:val="both"/>
+        <w:rPr/>
+      </w:pPr>
+      <w:r>
+        <w:rPr>
           <w:b/>
           <w:bCs/>
           <w:u w:val="single"/>
@@ -1286,23 +2951,26 @@
       </w:r>
       <w:r>
         <w:rPr>
-          <w:rFonts w:ascii="Times New Roman" w:hAnsi="Times New Roman"/>
           <w:u w:val="single"/>
         </w:rPr>
         <w:t xml:space="preserve"> Hernán Ponce de León, Florian Furbach, Keijo Heljanko, and Roland Meyer. “Portability Analysis for Weak Memory Models. PORTHOS: One Tool for all Models”. In: Static Analysis - 24th International Symposium, SAS 2017, New York, NY, USA, August 30 - September 1, 2017, Proceedings. 2017, pp. 299–320.</w:t>
       </w:r>
-    </w:p>
-    <w:p>
-      <w:pPr>
-        <w:pStyle w:val="Normal"/>
-        <w:rPr>
-          <w:rFonts w:ascii="Times New Roman" w:hAnsi="Times New Roman"/>
-          <w:u w:val="single"/>
-        </w:rPr>
-      </w:pPr>
-      <w:r>
-        <w:rPr>
-          <w:rFonts w:ascii="Times New Roman" w:hAnsi="Times New Roman"/>
+      <w:r>
+        <w:rPr>
+          <w:u w:val="none"/>
+        </w:rPr>
+        <w:t>______________________________________________________</w:t>
+      </w:r>
+    </w:p>
+    <w:p>
+      <w:pPr>
+        <w:pStyle w:val="Normal"/>
+        <w:spacing w:lineRule="auto" w:line="276"/>
+        <w:jc w:val="both"/>
+        <w:rPr/>
+      </w:pPr>
+      <w:r>
+        <w:rPr>
           <w:b/>
           <w:bCs/>
           <w:u w:val="single"/>
@@ -1311,23 +2979,26 @@
       </w:r>
       <w:r>
         <w:rPr>
-          <w:rFonts w:ascii="Times New Roman" w:hAnsi="Times New Roman"/>
           <w:u w:val="single"/>
         </w:rPr>
         <w:t>Jade Alglave. “A shared memory poetics”. In: La Thèse de doctorat, L’université Paris Denis Diderot (2010).</w:t>
       </w:r>
-    </w:p>
-    <w:p>
-      <w:pPr>
-        <w:pStyle w:val="Normal"/>
-        <w:rPr>
-          <w:rFonts w:ascii="Times New Roman" w:hAnsi="Times New Roman"/>
-          <w:u w:val="single"/>
-        </w:rPr>
-      </w:pPr>
-      <w:r>
-        <w:rPr>
-          <w:rFonts w:ascii="Times New Roman" w:hAnsi="Times New Roman"/>
+      <w:r>
+        <w:rPr>
+          <w:u w:val="none"/>
+        </w:rPr>
+        <w:t>___________________________________________________________________</w:t>
+      </w:r>
+    </w:p>
+    <w:p>
+      <w:pPr>
+        <w:pStyle w:val="Normal"/>
+        <w:spacing w:lineRule="auto" w:line="276"/>
+        <w:jc w:val="both"/>
+        <w:rPr/>
+      </w:pPr>
+      <w:r>
+        <w:rPr>
           <w:b/>
           <w:bCs/>
           <w:u w:val="single"/>
@@ -1336,23 +3007,26 @@
       </w:r>
       <w:r>
         <w:rPr>
-          <w:rFonts w:ascii="Times New Roman" w:hAnsi="Times New Roman"/>
           <w:u w:val="single"/>
         </w:rPr>
         <w:t>Jade Alglave, Patrick Cousot, and Luc Maranget. “Syntax and semantics of the weak consistency model specification language cat”. In: arXiv preprint arXiv:1608.07531 (2016).</w:t>
       </w:r>
-    </w:p>
-    <w:p>
-      <w:pPr>
-        <w:pStyle w:val="Normal"/>
-        <w:rPr>
-          <w:rFonts w:ascii="Times New Roman" w:hAnsi="Times New Roman"/>
-          <w:u w:val="single"/>
-        </w:rPr>
-      </w:pPr>
-      <w:r>
-        <w:rPr>
-          <w:rFonts w:ascii="Times New Roman" w:hAnsi="Times New Roman"/>
+      <w:r>
+        <w:rPr>
+          <w:u w:val="none"/>
+        </w:rPr>
+        <w:t>______</w:t>
+      </w:r>
+    </w:p>
+    <w:p>
+      <w:pPr>
+        <w:pStyle w:val="Normal"/>
+        <w:spacing w:lineRule="auto" w:line="276"/>
+        <w:jc w:val="both"/>
+        <w:rPr/>
+      </w:pPr>
+      <w:r>
+        <w:rPr>
           <w:b/>
           <w:bCs/>
           <w:u w:val="single"/>
@@ -1361,10 +3035,15 @@
       </w:r>
       <w:r>
         <w:rPr>
-          <w:rFonts w:ascii="Times New Roman" w:hAnsi="Times New Roman"/>
           <w:u w:val="single"/>
         </w:rPr>
         <w:t>Paul E. McKenney, Jade Alglave, Luc Maranget, Andrea Parri, and Alan Stern. A formal kernel memory-ordering model (part 1). 2017. url: https://lwn.net/Articles/718628/.</w:t>
+      </w:r>
+      <w:r>
+        <w:rPr>
+          <w:u w:val="none"/>
+        </w:rPr>
+        <w:t>__________________</w:t>
       </w:r>
     </w:p>
     <w:p>
@@ -1377,58 +3056,102 @@
       </w:pPr>
       <w:r>
         <w:rPr>
+          <w:sz w:val="16"/>
+        </w:rPr>
+      </w:r>
+    </w:p>
+    <w:p>
+      <w:pPr>
+        <w:pStyle w:val="Normal"/>
+        <w:rPr/>
+      </w:pPr>
+      <w:r>
+        <w:rPr>
+          <w:b/>
+        </w:rPr>
+        <w:t xml:space="preserve">7 Дата выдачи задания </w:t>
+      </w:r>
+      <w:r>
+        <w:rPr>
+          <w:b w:val="false"/>
+          <w:bCs w:val="false"/>
+          <w:color w:val="00000A"/>
+        </w:rPr>
+        <w:t>«</w:t>
+      </w:r>
+      <w:r>
+        <w:rPr>
+          <w:b w:val="false"/>
+          <w:bCs w:val="false"/>
+          <w:color w:val="00000A"/>
+          <w:u w:val="single"/>
+        </w:rPr>
+        <w:t xml:space="preserve">  20  </w:t>
+      </w:r>
+      <w:r>
+        <w:rPr>
+          <w:b w:val="false"/>
+          <w:bCs w:val="false"/>
+          <w:color w:val="00000A"/>
+        </w:rPr>
+        <w:t>»</w:t>
+      </w:r>
+      <w:r>
+        <w:rPr>
+          <w:b w:val="false"/>
+          <w:bCs w:val="false"/>
+        </w:rPr>
+        <w:t xml:space="preserve"> «</w:t>
+      </w:r>
+      <w:r>
+        <w:rPr>
+          <w:b w:val="false"/>
+          <w:bCs w:val="false"/>
+          <w:u w:val="single"/>
+        </w:rPr>
+        <w:t xml:space="preserve">  декабря  </w:t>
+      </w:r>
+      <w:r>
+        <w:rPr>
+          <w:b w:val="false"/>
+          <w:bCs w:val="false"/>
+        </w:rPr>
+        <w:t xml:space="preserve">» </w:t>
+      </w:r>
+      <w:r>
+        <w:rPr>
+          <w:b w:val="false"/>
+          <w:bCs w:val="false"/>
+          <w:u w:val="none"/>
+        </w:rPr>
+        <w:t>20</w:t>
+      </w:r>
+      <w:r>
+        <w:rPr>
+          <w:b w:val="false"/>
+          <w:bCs w:val="false"/>
+          <w:u w:val="single"/>
+        </w:rPr>
+        <w:t xml:space="preserve">17 </w:t>
+      </w:r>
+      <w:r>
+        <w:rPr>
+          <w:b w:val="false"/>
+          <w:bCs w:val="false"/>
+        </w:rPr>
+        <w:t>г.</w:t>
+      </w:r>
+    </w:p>
+    <w:p>
+      <w:pPr>
+        <w:pStyle w:val="Normal"/>
+        <w:rPr>
           <w:rFonts w:ascii="Times New Roman" w:hAnsi="Times New Roman"/>
           <w:sz w:val="16"/>
         </w:rPr>
-      </w:r>
-    </w:p>
-    <w:p>
-      <w:pPr>
-        <w:pStyle w:val="Normal"/>
-        <w:rPr>
-          <w:sz w:val="16"/>
-        </w:rPr>
-      </w:pPr>
-      <w:r>
-        <w:rPr>
-          <w:rFonts w:ascii="Times New Roman" w:hAnsi="Times New Roman"/>
-          <w:b/>
-        </w:rPr>
-        <w:t xml:space="preserve">7 Дата выдачи задания </w:t>
-      </w:r>
-      <w:r>
-        <w:rPr>
-          <w:rFonts w:ascii="Times New Roman" w:hAnsi="Times New Roman"/>
-          <w:b/>
-          <w:highlight w:val="yellow"/>
-        </w:rPr>
-        <w:t>«</w:t>
-      </w:r>
-      <w:r>
-        <w:rPr>
-          <w:rFonts w:ascii="Times New Roman" w:hAnsi="Times New Roman"/>
-          <w:highlight w:val="yellow"/>
-        </w:rPr>
-        <w:t>____»</w:t>
-      </w:r>
-      <w:r>
-        <w:rPr>
-          <w:rFonts w:ascii="Times New Roman" w:hAnsi="Times New Roman"/>
-        </w:rPr>
-        <w:t xml:space="preserve"> «_________________» 20____г.</w:t>
-      </w:r>
-    </w:p>
-    <w:p>
-      <w:pPr>
-        <w:pStyle w:val="Normal"/>
-        <w:rPr>
-          <w:rFonts w:ascii="Times New Roman" w:hAnsi="Times New Roman"/>
-          <w:sz w:val="16"/>
-        </w:rPr>
-      </w:pPr>
-      <w:r>
-        <w:rPr>
-          <w:rFonts w:ascii="Times New Roman" w:hAnsi="Times New Roman"/>
+      </w:pPr>
+      <w:r>
+        <w:rPr>
           <w:sz w:val="16"/>
         </w:rPr>
       </w:r>
@@ -1444,9 +3167,7 @@
         </w:rPr>
       </w:pPr>
       <w:r>
-        <w:rPr>
-          <w:rFonts w:ascii="Times New Roman" w:hAnsi="Times New Roman"/>
-        </w:rPr>
+        <w:rPr/>
       </w:r>
     </w:p>
     <w:p>
@@ -1456,14 +3177,52 @@
           <w:tab w:val="left" w:pos="2835" w:leader="none"/>
         </w:tabs>
         <w:rPr>
-          <w:sz w:val="16"/>
-        </w:rPr>
-      </w:pPr>
-      <w:r>
-        <w:rPr>
           <w:rFonts w:ascii="Times New Roman" w:hAnsi="Times New Roman"/>
         </w:rPr>
-        <w:t>Руководитель ВКР__________________________</w:t>
+      </w:pPr>
+      <w:r>
+        <w:rPr/>
+      </w:r>
+    </w:p>
+    <w:p>
+      <w:pPr>
+        <w:pStyle w:val="Normal"/>
+        <w:tabs>
+          <w:tab w:val="left" w:pos="2835" w:leader="none"/>
+        </w:tabs>
+        <w:rPr>
+          <w:rFonts w:ascii="Times New Roman" w:hAnsi="Times New Roman"/>
+        </w:rPr>
+      </w:pPr>
+      <w:r>
+        <w:rPr/>
+      </w:r>
+    </w:p>
+    <w:p>
+      <w:pPr>
+        <w:pStyle w:val="Normal"/>
+        <w:tabs>
+          <w:tab w:val="left" w:pos="2835" w:leader="none"/>
+        </w:tabs>
+        <w:rPr>
+          <w:rFonts w:ascii="Times New Roman" w:hAnsi="Times New Roman"/>
+        </w:rPr>
+      </w:pPr>
+      <w:r>
+        <w:rPr/>
+      </w:r>
+    </w:p>
+    <w:p>
+      <w:pPr>
+        <w:pStyle w:val="Normal"/>
+        <w:tabs>
+          <w:tab w:val="left" w:pos="2835" w:leader="none"/>
+        </w:tabs>
+        <w:rPr/>
+      </w:pPr>
+      <w:r>
+        <w:rPr/>
+        <w:t>Руководитель ВКР                                        __________________________</w:t>
       </w:r>
     </w:p>
     <w:p>
@@ -1472,20 +3231,30 @@
         <w:tabs>
           <w:tab w:val="left" w:pos="1134" w:leader="none"/>
         </w:tabs>
-        <w:rPr>
-          <w:rFonts w:ascii="Times New Roman" w:hAnsi="Times New Roman"/>
-        </w:rPr>
-      </w:pPr>
-      <w:r>
-        <w:rPr>
-          <w:rFonts w:ascii="Times New Roman" w:hAnsi="Times New Roman"/>
+        <w:rPr/>
+      </w:pPr>
+      <w:r>
+        <w:rPr>
+          <w:sz w:val="16"/>
+        </w:rPr>
+        <w:t xml:space="preserve"> </w:t>
+      </w:r>
+      <w:r>
+        <w:rPr>
+          <w:sz w:val="24"/>
+          <w:szCs w:val="24"/>
+        </w:rPr>
+        <w:t>от Университета ИТМО</w:t>
+      </w:r>
+      <w:r>
+        <w:rPr>
           <w:sz w:val="16"/>
         </w:rPr>
         <w:tab/>
         <w:tab/>
         <w:tab/>
         <w:tab/>
-        <w:t>(подпись)</w:t>
+        <w:t xml:space="preserve">                      (подпись)</w:t>
       </w:r>
     </w:p>
     <w:p>
@@ -1499,9 +3268,7 @@
         </w:rPr>
       </w:pPr>
       <w:r>
-        <w:rPr>
-          <w:rFonts w:ascii="Times New Roman" w:hAnsi="Times New Roman"/>
-        </w:rPr>
+        <w:rPr/>
       </w:r>
     </w:p>
     <w:p>
@@ -1511,14 +3278,195 @@
           <w:tab w:val="left" w:pos="2835" w:leader="none"/>
         </w:tabs>
         <w:rPr>
+          <w:rFonts w:ascii="Times New Roman" w:hAnsi="Times New Roman"/>
+        </w:rPr>
+      </w:pPr>
+      <w:r>
+        <w:rPr/>
+      </w:r>
+    </w:p>
+    <w:p>
+      <w:pPr>
+        <w:pStyle w:val="Normal"/>
+        <w:tabs>
+          <w:tab w:val="left" w:pos="2835" w:leader="none"/>
+        </w:tabs>
+        <w:rPr>
+          <w:rFonts w:ascii="Times New Roman" w:hAnsi="Times New Roman"/>
+        </w:rPr>
+      </w:pPr>
+      <w:r>
+        <w:rPr/>
+      </w:r>
+    </w:p>
+    <w:p>
+      <w:pPr>
+        <w:pStyle w:val="Normal"/>
+        <w:tabs>
+          <w:tab w:val="left" w:pos="2835" w:leader="none"/>
+        </w:tabs>
+        <w:rPr/>
+      </w:pPr>
+      <w:r>
+        <w:rPr/>
+        <w:t>Руководитель ВКР                                        __________________________</w:t>
+      </w:r>
+    </w:p>
+    <w:p>
+      <w:pPr>
+        <w:pStyle w:val="Normal"/>
+        <w:tabs>
+          <w:tab w:val="left" w:pos="1134" w:leader="none"/>
+        </w:tabs>
+        <w:rPr/>
+      </w:pPr>
+      <w:r>
+        <w:rPr>
           <w:sz w:val="16"/>
         </w:rPr>
-      </w:pPr>
-      <w:r>
+        <w:t xml:space="preserve"> </w:t>
+      </w:r>
+      <w:r>
+        <w:rPr>
+          <w:sz w:val="24"/>
+          <w:szCs w:val="24"/>
+        </w:rPr>
+        <w:t>от Университета Аалто</w:t>
+      </w:r>
+      <w:r>
+        <w:rPr>
+          <w:sz w:val="16"/>
+        </w:rPr>
+        <w:tab/>
+        <w:tab/>
+        <w:tab/>
+        <w:tab/>
+        <w:t xml:space="preserve">                      (подпись)</w:t>
+      </w:r>
+    </w:p>
+    <w:p>
+      <w:pPr>
+        <w:pStyle w:val="Normal"/>
+        <w:tabs>
+          <w:tab w:val="left" w:pos="2835" w:leader="none"/>
+        </w:tabs>
         <w:rPr>
           <w:rFonts w:ascii="Times New Roman" w:hAnsi="Times New Roman"/>
         </w:rPr>
-        <w:t>Задание принял к исполнению___________________  «____» «______________» 20____г.</w:t>
+      </w:pPr>
+      <w:r>
+        <w:rPr/>
+      </w:r>
+    </w:p>
+    <w:p>
+      <w:pPr>
+        <w:pStyle w:val="Normal"/>
+        <w:tabs>
+          <w:tab w:val="left" w:pos="2835" w:leader="none"/>
+        </w:tabs>
+        <w:rPr>
+          <w:rFonts w:ascii="Times New Roman" w:hAnsi="Times New Roman"/>
+        </w:rPr>
+      </w:pPr>
+      <w:r>
+        <w:rPr/>
+      </w:r>
+    </w:p>
+    <w:p>
+      <w:pPr>
+        <w:pStyle w:val="Normal"/>
+        <w:tabs>
+          <w:tab w:val="left" w:pos="2835" w:leader="none"/>
+        </w:tabs>
+        <w:rPr>
+          <w:rFonts w:ascii="Times New Roman" w:hAnsi="Times New Roman"/>
+        </w:rPr>
+      </w:pPr>
+      <w:r>
+        <w:rPr/>
+      </w:r>
+    </w:p>
+    <w:p>
+      <w:pPr>
+        <w:pStyle w:val="Normal"/>
+        <w:tabs>
+          <w:tab w:val="left" w:pos="2835" w:leader="none"/>
+        </w:tabs>
+        <w:rPr/>
+      </w:pPr>
+      <w:r>
+        <w:rPr/>
+        <w:t xml:space="preserve">Задание принял к исполнению       ___________________    </w:t>
+      </w:r>
+      <w:r>
+        <w:rPr>
+          <w:b w:val="false"/>
+          <w:bCs w:val="false"/>
+          <w:color w:val="00000A"/>
+        </w:rPr>
+        <w:t>«</w:t>
+      </w:r>
+      <w:r>
+        <w:rPr>
+          <w:b w:val="false"/>
+          <w:bCs w:val="false"/>
+          <w:color w:val="00000A"/>
+          <w:u w:val="single"/>
+        </w:rPr>
+        <w:t xml:space="preserve">  20  </w:t>
+      </w:r>
+      <w:r>
+        <w:rPr>
+          <w:b w:val="false"/>
+          <w:bCs w:val="false"/>
+          <w:color w:val="00000A"/>
+        </w:rPr>
+        <w:t>»</w:t>
+      </w:r>
+      <w:r>
+        <w:rPr>
+          <w:b w:val="false"/>
+          <w:bCs w:val="false"/>
+        </w:rPr>
+        <w:t xml:space="preserve"> «</w:t>
+      </w:r>
+      <w:r>
+        <w:rPr>
+          <w:b w:val="false"/>
+          <w:bCs w:val="false"/>
+          <w:u w:val="single"/>
+        </w:rPr>
+        <w:t xml:space="preserve">  декабря  </w:t>
+      </w:r>
+      <w:r>
+        <w:rPr>
+          <w:b w:val="false"/>
+          <w:bCs w:val="false"/>
+        </w:rPr>
+        <w:t xml:space="preserve">» </w:t>
+      </w:r>
+      <w:r>
+        <w:rPr>
+          <w:b w:val="false"/>
+          <w:bCs w:val="false"/>
+          <w:u w:val="none"/>
+        </w:rPr>
+        <w:t>20</w:t>
+      </w:r>
+      <w:r>
+        <w:rPr>
+          <w:b w:val="false"/>
+          <w:bCs w:val="false"/>
+          <w:u w:val="single"/>
+        </w:rPr>
+        <w:t xml:space="preserve">17 </w:t>
+      </w:r>
+      <w:r>
+        <w:rPr>
+          <w:b w:val="false"/>
+          <w:bCs w:val="false"/>
+        </w:rPr>
+        <w:t>г.</w:t>
       </w:r>
     </w:p>
     <w:p>
@@ -1526,23 +3474,44 @@
         <w:pStyle w:val="Title"/>
         <w:ind w:left="2836" w:firstLine="709"/>
         <w:jc w:val="left"/>
-        <w:rPr>
-          <w:rFonts w:ascii="Times New Roman" w:hAnsi="Times New Roman"/>
-        </w:rPr>
-      </w:pPr>
-      <w:bookmarkStart w:id="1" w:name="_GoBack"/>
-      <w:bookmarkEnd w:id="1"/>
-      <w:r>
-        <w:rPr>
-          <w:rFonts w:ascii="Times New Roman" w:hAnsi="Times New Roman"/>
+        <w:rPr/>
+      </w:pPr>
+      <w:bookmarkStart w:id="2" w:name="_GoBack"/>
+      <w:bookmarkEnd w:id="2"/>
+      <w:r>
+        <w:rPr>
           <w:sz w:val="16"/>
         </w:rPr>
+        <w:t xml:space="preserve">                 </w:t>
+      </w:r>
+      <w:r>
+        <w:rPr>
+          <w:sz w:val="16"/>
+        </w:rPr>
         <w:t>(подпись)</w:t>
       </w:r>
     </w:p>
+    <w:p>
+      <w:pPr>
+        <w:pStyle w:val="Title"/>
+        <w:spacing w:lineRule="auto" w:line="276"/>
+        <w:ind w:left="2836" w:firstLine="709"/>
+        <w:jc w:val="left"/>
+        <w:rPr>
+          <w:sz w:val="16"/>
+          <w:u w:val="none"/>
+          <w:lang w:val="en-US"/>
+        </w:rPr>
+      </w:pPr>
+      <w:r>
+        <w:rPr>
+          <w:sz w:val="16"/>
+        </w:rPr>
+      </w:r>
+    </w:p>
     <w:sectPr>
-      <w:headerReference w:type="default" r:id="rId2"/>
-      <w:footerReference w:type="default" r:id="rId3"/>
+      <w:headerReference w:type="default" r:id="rId5"/>
+      <w:footerReference w:type="default" r:id="rId6"/>
       <w:type w:val="nextPage"/>
       <w:pgSz w:w="11906" w:h="16838"/>
       <w:pgMar w:left="1418" w:right="851" w:header="720" w:top="1134" w:footer="709" w:bottom="1134" w:gutter="0"/>
@@ -1569,7 +3538,35 @@
 </w:ftr>
 </file>
 
+<file path=word/footer2.xml><?xml version="1.0" encoding="utf-8"?>
+<w:ftr xmlns:o="urn:schemas-microsoft-com:office:office" xmlns:r="http://schemas.openxmlformats.org/officeDocument/2006/relationships" xmlns:v="urn:schemas-microsoft-com:vml" xmlns:w="http://schemas.openxmlformats.org/wordprocessingml/2006/main" xmlns:w10="urn:schemas-microsoft-com:office:word" xmlns:wp="http://schemas.openxmlformats.org/drawingml/2006/wordprocessingDrawing" xmlns:wps="http://schemas.microsoft.com/office/word/2010/wordprocessingShape" xmlns:wpg="http://schemas.microsoft.com/office/word/2010/wordprocessingGroup" xmlns:mc="http://schemas.openxmlformats.org/markup-compatibility/2006" xmlns:wp14="http://schemas.microsoft.com/office/word/2010/wordprocessingDrawing" xmlns:w14="http://schemas.microsoft.com/office/word/2010/wordml" mc:Ignorable="w14 wp14">
+  <w:p>
+    <w:pPr>
+      <w:pStyle w:val="Footer"/>
+      <w:rPr/>
+    </w:pPr>
+    <w:r>
+      <w:rPr/>
+    </w:r>
+  </w:p>
+</w:ftr>
+</file>
+
 <file path=word/header1.xml><?xml version="1.0" encoding="utf-8"?>
+<w:hdr xmlns:o="urn:schemas-microsoft-com:office:office" xmlns:r="http://schemas.openxmlformats.org/officeDocument/2006/relationships" xmlns:v="urn:schemas-microsoft-com:vml" xmlns:w="http://schemas.openxmlformats.org/wordprocessingml/2006/main" xmlns:w10="urn:schemas-microsoft-com:office:word" xmlns:wp="http://schemas.openxmlformats.org/drawingml/2006/wordprocessingDrawing" xmlns:wps="http://schemas.microsoft.com/office/word/2010/wordprocessingShape" xmlns:wpg="http://schemas.microsoft.com/office/word/2010/wordprocessingGroup" xmlns:mc="http://schemas.openxmlformats.org/markup-compatibility/2006" xmlns:wp14="http://schemas.microsoft.com/office/word/2010/wordprocessingDrawing" xmlns:w14="http://schemas.microsoft.com/office/word/2010/wordml" mc:Ignorable="w14 wp14">
+  <w:p>
+    <w:pPr>
+      <w:pStyle w:val="Normal"/>
+      <w:rPr/>
+    </w:pPr>
+    <w:r>
+      <w:rPr/>
+    </w:r>
+  </w:p>
+</w:hdr>
+</file>
+
+<file path=word/header2.xml><?xml version="1.0" encoding="utf-8"?>
 <w:hdr xmlns:o="urn:schemas-microsoft-com:office:office" xmlns:r="http://schemas.openxmlformats.org/officeDocument/2006/relationships" xmlns:v="urn:schemas-microsoft-com:vml" xmlns:w="http://schemas.openxmlformats.org/wordprocessingml/2006/main" xmlns:w10="urn:schemas-microsoft-com:office:word" xmlns:wp="http://schemas.openxmlformats.org/drawingml/2006/wordprocessingDrawing" xmlns:wps="http://schemas.microsoft.com/office/word/2010/wordprocessingShape" xmlns:wpg="http://schemas.microsoft.com/office/word/2010/wordprocessingGroup" xmlns:mc="http://schemas.openxmlformats.org/markup-compatibility/2006" xmlns:wp14="http://schemas.microsoft.com/office/word/2010/wordprocessingDrawing" xmlns:w14="http://schemas.microsoft.com/office/word/2010/wordml" mc:Ignorable="w14 wp14">
   <w:p>
     <w:pPr>
@@ -1747,11 +3744,11 @@
     </w:pPr>
     <w:rPr>
       <w:rFonts w:ascii="Times New Roman" w:hAnsi="Times New Roman" w:eastAsia="Times New Roman" w:cs="Times New Roman"/>
-      <w:color w:val="auto"/>
+      <w:color w:val="00000A"/>
       <w:kern w:val="0"/>
       <w:sz w:val="24"/>
       <w:szCs w:val="24"/>
-      <w:lang w:eastAsia="ar-SA" w:val="ru-RU" w:bidi="ar-SA"/>
+      <w:lang w:val="ru-RU" w:eastAsia="ar-SA" w:bidi="ar-SA"/>
     </w:rPr>
   </w:style>
   <w:style w:type="paragraph" w:styleId="Heading1">
@@ -2512,7 +4509,7 @@
       <w:kern w:val="0"/>
       <w:sz w:val="24"/>
       <w:szCs w:val="24"/>
-      <w:lang w:eastAsia="he-IL" w:bidi="he-IL" w:val="ru-RU"/>
+      <w:lang w:val="ru-RU" w:eastAsia="he-IL" w:bidi="he-IL"/>
     </w:rPr>
   </w:style>
   <w:style w:type="paragraph" w:styleId="Style12" w:customStyle="1">
@@ -2623,7 +4620,7 @@
     </w:pPr>
     <w:rPr>
       <w:rFonts w:ascii="Times New Roman" w:hAnsi="Times New Roman" w:eastAsia="Times New Roman" w:cs="Times New Roman"/>
-      <w:color w:val="auto"/>
+      <w:color w:val="00000A"/>
       <w:kern w:val="0"/>
       <w:sz w:val="24"/>
       <w:szCs w:val="20"/>

</xml_diff>